<commit_message>
Edit Report and add Product Backlog.docx
</commit_message>
<xml_diff>
--- a/Document/CapstoneProjectReport.docx
+++ b/Document/CapstoneProjectReport.docx
@@ -417,54 +417,43 @@
             <w:pPr>
               <w:pStyle w:val="TableParagraph"/>
               <w:rPr>
+                <w:rFonts w:eastAsiaTheme="minorEastAsia"/>
+                <w:w w:val="105"/>
+                <w:sz w:val="24"/>
+                <w:lang w:eastAsia="ja-JP"/>
+              </w:rPr>
+            </w:pPr>
+            <w:r>
+              <w:rPr>
+                <w:w w:val="105"/>
+                <w:sz w:val="24"/>
+              </w:rPr>
+              <w:t>SE61897</w:t>
+            </w:r>
+            <w:r>
+              <w:rPr>
+                <w:w w:val="105"/>
+                <w:sz w:val="24"/>
+                <w:lang w:val="vi-VN"/>
+              </w:rPr>
+              <w:t xml:space="preserve">   -</w:t>
+            </w:r>
+            <w:r>
+              <w:rPr>
+                <w:w w:val="105"/>
+                <w:sz w:val="24"/>
+              </w:rPr>
+              <w:tab/>
+              <w:t>Nguyễn Việt Tú</w:t>
+            </w:r>
+            <w:r>
+              <w:rPr>
                 <w:rFonts w:eastAsiaTheme="minorEastAsia" w:hint="eastAsia"/>
                 <w:w w:val="105"/>
                 <w:sz w:val="24"/>
                 <w:lang w:eastAsia="ja-JP"/>
               </w:rPr>
-            </w:pPr>
-            <w:r>
-              <w:rPr>
-                <w:w w:val="105"/>
-                <w:sz w:val="24"/>
-              </w:rPr>
-              <w:t>SE61897</w:t>
-            </w:r>
-            <w:r>
-              <w:rPr>
-                <w:w w:val="105"/>
-                <w:sz w:val="24"/>
-                <w:lang w:val="vi-VN"/>
-              </w:rPr>
-              <w:t xml:space="preserve">   -</w:t>
-            </w:r>
-            <w:r>
-              <w:rPr>
-                <w:w w:val="105"/>
-                <w:sz w:val="24"/>
-              </w:rPr>
-              <w:tab/>
-              <w:t>Nguyễn Việt Tú</w:t>
-            </w:r>
-            <w:r>
-              <w:rPr>
-                <w:rFonts w:eastAsiaTheme="minorEastAsia" w:hint="eastAsia"/>
-                <w:w w:val="105"/>
-                <w:sz w:val="24"/>
-                <w:lang w:eastAsia="ja-JP"/>
-              </w:rPr>
-              <w:t xml:space="preserve"> </w:t>
-            </w:r>
-            <w:bookmarkStart w:id="0" w:name="_GoBack"/>
-            <w:bookmarkEnd w:id="0"/>
-            <w:r>
-              <w:rPr>
-                <w:rFonts w:eastAsiaTheme="minorEastAsia" w:hint="eastAsia"/>
-                <w:w w:val="105"/>
-                <w:sz w:val="24"/>
-                <w:lang w:eastAsia="ja-JP"/>
-              </w:rPr>
-              <w:t>(Leader)</w:t>
+              <w:t xml:space="preserve"> (Leader)</w:t>
             </w:r>
           </w:p>
           <w:p>
@@ -922,8 +911,8 @@
         <w:spacing w:before="0"/>
         <w:ind w:left="525" w:firstLine="0"/>
       </w:pPr>
-      <w:bookmarkStart w:id="1" w:name="_bookmark0"/>
-      <w:bookmarkEnd w:id="1"/>
+      <w:bookmarkStart w:id="0" w:name="_bookmark0"/>
+      <w:bookmarkEnd w:id="0"/>
       <w:r>
         <w:rPr>
           <w:w w:val="105"/>
@@ -1972,8 +1961,8 @@
         <w:spacing w:before="0"/>
         <w:ind w:left="525" w:firstLine="0"/>
       </w:pPr>
-      <w:bookmarkStart w:id="2" w:name="_bookmark1"/>
-      <w:bookmarkEnd w:id="2"/>
+      <w:bookmarkStart w:id="1" w:name="_bookmark1"/>
+      <w:bookmarkEnd w:id="1"/>
       <w:r>
         <w:rPr>
           <w:w w:val="105"/>
@@ -2154,8 +2143,8 @@
         <w:spacing w:before="0"/>
         <w:ind w:firstLine="0"/>
       </w:pPr>
-      <w:bookmarkStart w:id="3" w:name="_bookmark2"/>
-      <w:bookmarkEnd w:id="3"/>
+      <w:bookmarkStart w:id="2" w:name="_bookmark2"/>
+      <w:bookmarkEnd w:id="2"/>
       <w:r>
         <w:rPr>
           <w:w w:val="105"/>
@@ -2778,8 +2767,8 @@
           <w:sz w:val="36"/>
         </w:rPr>
       </w:pPr>
-      <w:bookmarkStart w:id="4" w:name="_bookmark3"/>
-      <w:bookmarkEnd w:id="4"/>
+      <w:bookmarkStart w:id="3" w:name="_bookmark3"/>
+      <w:bookmarkEnd w:id="3"/>
       <w:r>
         <w:rPr>
           <w:b/>
@@ -2831,8 +2820,8 @@
         </w:tabs>
         <w:spacing w:before="0"/>
       </w:pPr>
-      <w:bookmarkStart w:id="5" w:name="_bookmark4"/>
-      <w:bookmarkEnd w:id="5"/>
+      <w:bookmarkStart w:id="4" w:name="_bookmark4"/>
+      <w:bookmarkEnd w:id="4"/>
       <w:r>
         <w:rPr>
           <w:w w:val="105"/>
@@ -3100,8 +3089,8 @@
         </w:tabs>
         <w:spacing w:before="0"/>
       </w:pPr>
-      <w:bookmarkStart w:id="6" w:name="_bookmark5"/>
-      <w:bookmarkEnd w:id="6"/>
+      <w:bookmarkStart w:id="5" w:name="_bookmark5"/>
+      <w:bookmarkEnd w:id="5"/>
       <w:r>
         <w:rPr>
           <w:w w:val="105"/>
@@ -3266,8 +3255,8 @@
         </w:tabs>
         <w:spacing w:before="0"/>
       </w:pPr>
-      <w:bookmarkStart w:id="7" w:name="_bookmark6"/>
-      <w:bookmarkEnd w:id="7"/>
+      <w:bookmarkStart w:id="6" w:name="_bookmark6"/>
+      <w:bookmarkEnd w:id="6"/>
       <w:r>
         <w:rPr>
           <w:w w:val="105"/>
@@ -3293,7 +3282,7 @@
         <w:spacing w:line="244" w:lineRule="auto"/>
         <w:ind w:right="746"/>
         <w:rPr>
-          <w:rFonts w:eastAsiaTheme="minorEastAsia" w:hint="eastAsia"/>
+          <w:rFonts w:eastAsiaTheme="minorEastAsia"/>
           <w:w w:val="110"/>
           <w:sz w:val="24"/>
           <w:lang w:eastAsia="ja-JP"/>
@@ -3305,7 +3294,7 @@
         <w:spacing w:line="244" w:lineRule="auto"/>
         <w:ind w:right="746" w:firstLine="360"/>
         <w:rPr>
-          <w:rFonts w:eastAsiaTheme="minorEastAsia" w:hint="eastAsia"/>
+          <w:rFonts w:eastAsiaTheme="minorEastAsia"/>
           <w:w w:val="110"/>
           <w:sz w:val="24"/>
           <w:lang w:val="vi-VN" w:eastAsia="ja-JP"/>
@@ -3325,7 +3314,7 @@
         <w:spacing w:line="244" w:lineRule="auto"/>
         <w:ind w:right="746" w:firstLine="360"/>
         <w:rPr>
-          <w:rFonts w:eastAsiaTheme="minorEastAsia" w:hint="eastAsia"/>
+          <w:rFonts w:eastAsiaTheme="minorEastAsia"/>
           <w:w w:val="110"/>
           <w:sz w:val="24"/>
           <w:lang w:val="vi-VN" w:eastAsia="ja-JP"/>
@@ -3337,7 +3326,7 @@
         <w:spacing w:line="244" w:lineRule="auto"/>
         <w:ind w:right="746" w:firstLine="360"/>
         <w:rPr>
-          <w:rFonts w:eastAsiaTheme="minorEastAsia" w:hint="eastAsia"/>
+          <w:rFonts w:eastAsiaTheme="minorEastAsia"/>
           <w:w w:val="110"/>
           <w:sz w:val="24"/>
           <w:lang w:val="vi-VN" w:eastAsia="ja-JP"/>
@@ -3349,7 +3338,7 @@
         <w:spacing w:line="244" w:lineRule="auto"/>
         <w:ind w:right="746" w:firstLine="360"/>
         <w:rPr>
-          <w:rFonts w:eastAsiaTheme="minorEastAsia" w:hint="eastAsia"/>
+          <w:rFonts w:eastAsiaTheme="minorEastAsia"/>
           <w:w w:val="110"/>
           <w:sz w:val="24"/>
           <w:lang w:val="vi-VN" w:eastAsia="ja-JP"/>
@@ -3361,7 +3350,7 @@
         <w:spacing w:line="244" w:lineRule="auto"/>
         <w:ind w:right="746" w:firstLine="360"/>
         <w:rPr>
-          <w:rFonts w:eastAsiaTheme="minorEastAsia" w:hint="eastAsia"/>
+          <w:rFonts w:eastAsiaTheme="minorEastAsia"/>
           <w:w w:val="110"/>
           <w:sz w:val="24"/>
           <w:lang w:val="vi-VN" w:eastAsia="ja-JP"/>
@@ -3373,7 +3362,7 @@
         <w:spacing w:line="244" w:lineRule="auto"/>
         <w:ind w:right="746" w:firstLine="360"/>
         <w:rPr>
-          <w:rFonts w:eastAsiaTheme="minorEastAsia" w:hint="eastAsia"/>
+          <w:rFonts w:eastAsiaTheme="minorEastAsia"/>
           <w:w w:val="110"/>
           <w:sz w:val="24"/>
           <w:lang w:val="vi-VN" w:eastAsia="ja-JP"/>
@@ -3385,7 +3374,7 @@
         <w:spacing w:line="244" w:lineRule="auto"/>
         <w:ind w:right="746" w:firstLine="360"/>
         <w:rPr>
-          <w:rFonts w:eastAsiaTheme="minorEastAsia" w:hint="eastAsia"/>
+          <w:rFonts w:eastAsiaTheme="minorEastAsia"/>
           <w:w w:val="110"/>
           <w:sz w:val="24"/>
           <w:lang w:val="vi-VN" w:eastAsia="ja-JP"/>
@@ -3397,7 +3386,7 @@
         <w:spacing w:line="244" w:lineRule="auto"/>
         <w:ind w:right="746" w:firstLine="360"/>
         <w:rPr>
-          <w:rFonts w:eastAsiaTheme="minorEastAsia" w:hint="eastAsia"/>
+          <w:rFonts w:eastAsiaTheme="minorEastAsia"/>
           <w:w w:val="110"/>
           <w:sz w:val="24"/>
           <w:lang w:val="vi-VN" w:eastAsia="ja-JP"/>
@@ -3409,7 +3398,7 @@
         <w:spacing w:line="244" w:lineRule="auto"/>
         <w:ind w:right="746" w:firstLine="360"/>
         <w:rPr>
-          <w:rFonts w:eastAsiaTheme="minorEastAsia" w:hint="eastAsia"/>
+          <w:rFonts w:eastAsiaTheme="minorEastAsia"/>
           <w:w w:val="110"/>
           <w:sz w:val="24"/>
           <w:lang w:val="vi-VN" w:eastAsia="ja-JP"/>
@@ -3421,7 +3410,7 @@
         <w:spacing w:line="244" w:lineRule="auto"/>
         <w:ind w:right="746" w:firstLine="360"/>
         <w:rPr>
-          <w:rFonts w:eastAsiaTheme="minorEastAsia" w:hint="eastAsia"/>
+          <w:rFonts w:eastAsiaTheme="minorEastAsia"/>
           <w:w w:val="110"/>
           <w:sz w:val="24"/>
           <w:lang w:val="vi-VN" w:eastAsia="ja-JP"/>
@@ -3433,7 +3422,7 @@
         <w:spacing w:line="244" w:lineRule="auto"/>
         <w:ind w:right="746" w:firstLine="360"/>
         <w:rPr>
-          <w:rFonts w:eastAsiaTheme="minorEastAsia" w:hint="eastAsia"/>
+          <w:rFonts w:eastAsiaTheme="minorEastAsia"/>
           <w:w w:val="110"/>
           <w:sz w:val="24"/>
           <w:lang w:val="vi-VN" w:eastAsia="ja-JP"/>
@@ -3445,7 +3434,7 @@
         <w:spacing w:line="244" w:lineRule="auto"/>
         <w:ind w:right="746"/>
         <w:rPr>
-          <w:rFonts w:eastAsiaTheme="minorEastAsia" w:hint="eastAsia"/>
+          <w:rFonts w:eastAsiaTheme="minorEastAsia"/>
           <w:sz w:val="24"/>
           <w:lang w:val="vi-VN" w:eastAsia="ja-JP"/>
         </w:rPr>
@@ -3463,8 +3452,8 @@
         </w:tabs>
         <w:spacing w:before="0"/>
       </w:pPr>
-      <w:bookmarkStart w:id="8" w:name="_bookmark7"/>
-      <w:bookmarkEnd w:id="8"/>
+      <w:bookmarkStart w:id="7" w:name="_bookmark7"/>
+      <w:bookmarkEnd w:id="7"/>
       <w:r>
         <w:rPr>
           <w:w w:val="110"/>
@@ -3490,7 +3479,7 @@
       <w:pPr>
         <w:spacing w:line="244" w:lineRule="auto"/>
         <w:rPr>
-          <w:rFonts w:eastAsiaTheme="minorEastAsia" w:hint="eastAsia"/>
+          <w:rFonts w:eastAsiaTheme="minorEastAsia"/>
           <w:sz w:val="24"/>
           <w:lang w:eastAsia="ja-JP"/>
         </w:rPr>
@@ -3505,7 +3494,7 @@
         </w:numPr>
         <w:spacing w:line="244" w:lineRule="auto"/>
         <w:rPr>
-          <w:rFonts w:eastAsiaTheme="minorEastAsia" w:hint="eastAsia"/>
+          <w:rFonts w:eastAsiaTheme="minorEastAsia"/>
           <w:b/>
           <w:sz w:val="24"/>
           <w:lang w:eastAsia="ja-JP"/>
@@ -3526,7 +3515,7 @@
         <w:spacing w:line="244" w:lineRule="auto"/>
         <w:ind w:left="720"/>
         <w:rPr>
-          <w:rFonts w:eastAsiaTheme="minorEastAsia" w:hint="eastAsia"/>
+          <w:rFonts w:eastAsiaTheme="minorEastAsia"/>
           <w:sz w:val="24"/>
           <w:lang w:eastAsia="ja-JP"/>
         </w:rPr>
@@ -3553,7 +3542,7 @@
         <w:spacing w:line="244" w:lineRule="auto"/>
         <w:ind w:left="720"/>
         <w:rPr>
-          <w:rFonts w:eastAsiaTheme="minorEastAsia" w:hint="eastAsia"/>
+          <w:rFonts w:eastAsiaTheme="minorEastAsia"/>
           <w:sz w:val="24"/>
           <w:lang w:eastAsia="ja-JP"/>
         </w:rPr>
@@ -3620,7 +3609,7 @@
         <w:spacing w:line="244" w:lineRule="auto"/>
         <w:ind w:left="720"/>
         <w:rPr>
-          <w:rFonts w:eastAsiaTheme="minorEastAsia" w:hint="eastAsia"/>
+          <w:rFonts w:eastAsiaTheme="minorEastAsia"/>
           <w:sz w:val="24"/>
           <w:lang w:eastAsia="ja-JP"/>
         </w:rPr>
@@ -3671,7 +3660,7 @@
         <w:spacing w:line="244" w:lineRule="auto"/>
         <w:ind w:left="720"/>
         <w:rPr>
-          <w:rFonts w:eastAsiaTheme="minorEastAsia" w:hint="eastAsia"/>
+          <w:rFonts w:eastAsiaTheme="minorEastAsia"/>
           <w:sz w:val="24"/>
           <w:lang w:eastAsia="ja-JP"/>
         </w:rPr>
@@ -3706,7 +3695,7 @@
         <w:spacing w:line="244" w:lineRule="auto"/>
         <w:ind w:left="720"/>
         <w:rPr>
-          <w:rFonts w:eastAsiaTheme="minorEastAsia" w:hint="eastAsia"/>
+          <w:rFonts w:eastAsiaTheme="minorEastAsia"/>
           <w:sz w:val="24"/>
           <w:lang w:eastAsia="ja-JP"/>
         </w:rPr>
@@ -3741,7 +3730,7 @@
         <w:spacing w:line="244" w:lineRule="auto"/>
         <w:ind w:left="720"/>
         <w:rPr>
-          <w:rFonts w:eastAsiaTheme="minorEastAsia" w:hint="eastAsia"/>
+          <w:rFonts w:eastAsiaTheme="minorEastAsia"/>
           <w:sz w:val="24"/>
           <w:lang w:eastAsia="ja-JP"/>
         </w:rPr>
@@ -3756,7 +3745,7 @@
         </w:numPr>
         <w:spacing w:line="244" w:lineRule="auto"/>
         <w:rPr>
-          <w:rFonts w:eastAsiaTheme="minorEastAsia" w:hint="eastAsia"/>
+          <w:rFonts w:eastAsiaTheme="minorEastAsia"/>
           <w:b/>
           <w:sz w:val="24"/>
           <w:lang w:eastAsia="ja-JP"/>
@@ -3778,7 +3767,7 @@
         <w:spacing w:line="244" w:lineRule="auto"/>
         <w:ind w:left="720" w:firstLine="0"/>
         <w:rPr>
-          <w:rFonts w:eastAsiaTheme="minorEastAsia" w:hint="eastAsia"/>
+          <w:rFonts w:eastAsiaTheme="minorEastAsia"/>
           <w:sz w:val="24"/>
           <w:lang w:eastAsia="ja-JP"/>
         </w:rPr>
@@ -3814,7 +3803,7 @@
         <w:spacing w:line="244" w:lineRule="auto"/>
         <w:ind w:left="720" w:firstLine="0"/>
         <w:rPr>
-          <w:rFonts w:eastAsiaTheme="minorEastAsia" w:hint="eastAsia"/>
+          <w:rFonts w:eastAsiaTheme="minorEastAsia"/>
           <w:sz w:val="24"/>
           <w:lang w:eastAsia="ja-JP"/>
         </w:rPr>
@@ -3858,7 +3847,7 @@
         <w:spacing w:line="244" w:lineRule="auto"/>
         <w:ind w:left="720" w:firstLine="0"/>
         <w:rPr>
-          <w:rFonts w:eastAsiaTheme="minorEastAsia" w:hint="eastAsia"/>
+          <w:rFonts w:eastAsiaTheme="minorEastAsia"/>
           <w:sz w:val="24"/>
           <w:lang w:eastAsia="ja-JP"/>
         </w:rPr>
@@ -3894,7 +3883,7 @@
         <w:spacing w:line="244" w:lineRule="auto"/>
         <w:ind w:left="720" w:firstLine="0"/>
         <w:rPr>
-          <w:rFonts w:eastAsiaTheme="minorEastAsia" w:hint="eastAsia"/>
+          <w:rFonts w:eastAsiaTheme="minorEastAsia"/>
           <w:sz w:val="24"/>
           <w:lang w:eastAsia="ja-JP"/>
         </w:rPr>
@@ -3929,7 +3918,7 @@
         <w:spacing w:line="244" w:lineRule="auto"/>
         <w:ind w:left="720"/>
         <w:rPr>
-          <w:rFonts w:eastAsiaTheme="minorEastAsia" w:hint="eastAsia"/>
+          <w:rFonts w:eastAsiaTheme="minorEastAsia"/>
           <w:sz w:val="24"/>
           <w:lang w:eastAsia="ja-JP"/>
         </w:rPr>
@@ -4086,7 +4075,7 @@
         <w:spacing w:line="244" w:lineRule="auto"/>
         <w:ind w:left="720"/>
         <w:rPr>
-          <w:rFonts w:eastAsiaTheme="minorEastAsia" w:hint="eastAsia"/>
+          <w:rFonts w:eastAsiaTheme="minorEastAsia"/>
           <w:sz w:val="24"/>
           <w:lang w:eastAsia="ja-JP"/>
         </w:rPr>
@@ -4133,7 +4122,7 @@
         <w:ind w:right="686" w:firstLine="900"/>
         <w:jc w:val="both"/>
         <w:rPr>
-          <w:rFonts w:eastAsiaTheme="minorEastAsia" w:hint="eastAsia"/>
+          <w:rFonts w:eastAsiaTheme="minorEastAsia"/>
           <w:w w:val="105"/>
           <w:sz w:val="24"/>
           <w:lang w:eastAsia="ja-JP"/>
@@ -4151,7 +4140,7 @@
       <w:pPr>
         <w:spacing w:line="244" w:lineRule="auto"/>
         <w:rPr>
-          <w:rFonts w:eastAsiaTheme="minorEastAsia" w:hint="eastAsia"/>
+          <w:rFonts w:eastAsiaTheme="minorEastAsia"/>
           <w:sz w:val="24"/>
           <w:lang w:eastAsia="ja-JP"/>
         </w:rPr>
@@ -4166,7 +4155,7 @@
         </w:numPr>
         <w:spacing w:line="244" w:lineRule="auto"/>
         <w:rPr>
-          <w:rFonts w:eastAsiaTheme="minorEastAsia" w:hint="eastAsia"/>
+          <w:rFonts w:eastAsiaTheme="minorEastAsia"/>
           <w:sz w:val="24"/>
           <w:lang w:eastAsia="ja-JP"/>
         </w:rPr>
@@ -4185,7 +4174,7 @@
         <w:spacing w:line="244" w:lineRule="auto"/>
         <w:ind w:left="720"/>
         <w:rPr>
-          <w:rFonts w:eastAsiaTheme="minorEastAsia" w:hint="eastAsia"/>
+          <w:rFonts w:eastAsiaTheme="minorEastAsia"/>
           <w:sz w:val="24"/>
           <w:lang w:eastAsia="ja-JP"/>
         </w:rPr>
@@ -4212,7 +4201,7 @@
         <w:spacing w:line="244" w:lineRule="auto"/>
         <w:ind w:left="720"/>
         <w:rPr>
-          <w:rFonts w:eastAsiaTheme="minorEastAsia" w:hint="eastAsia"/>
+          <w:rFonts w:eastAsiaTheme="minorEastAsia"/>
           <w:sz w:val="24"/>
           <w:lang w:eastAsia="ja-JP"/>
         </w:rPr>
@@ -4247,25 +4236,25 @@
         <w:spacing w:line="244" w:lineRule="auto"/>
         <w:ind w:left="720"/>
         <w:rPr>
+          <w:rFonts w:eastAsiaTheme="minorEastAsia"/>
+          <w:sz w:val="24"/>
+          <w:lang w:eastAsia="ja-JP"/>
+        </w:rPr>
+      </w:pPr>
+      <w:r>
+        <w:rPr>
           <w:rFonts w:eastAsiaTheme="minorEastAsia" w:hint="eastAsia"/>
           <w:sz w:val="24"/>
           <w:lang w:eastAsia="ja-JP"/>
         </w:rPr>
-      </w:pPr>
+        <w:t xml:space="preserve">- </w:t>
+      </w:r>
       <w:r>
         <w:rPr>
           <w:rFonts w:eastAsiaTheme="minorEastAsia" w:hint="eastAsia"/>
           <w:sz w:val="24"/>
           <w:lang w:eastAsia="ja-JP"/>
         </w:rPr>
-        <w:t xml:space="preserve">- </w:t>
-      </w:r>
-      <w:r>
-        <w:rPr>
-          <w:rFonts w:eastAsiaTheme="minorEastAsia" w:hint="eastAsia"/>
-          <w:sz w:val="24"/>
-          <w:lang w:eastAsia="ja-JP"/>
-        </w:rPr>
         <w:t>Choose scope of Feedback: Feedback for a lecture, a major, a course or a department</w:t>
       </w:r>
     </w:p>
@@ -4273,7 +4262,7 @@
       <w:pPr>
         <w:spacing w:line="244" w:lineRule="auto"/>
         <w:rPr>
-          <w:rFonts w:eastAsiaTheme="minorEastAsia" w:hint="eastAsia"/>
+          <w:rFonts w:eastAsiaTheme="minorEastAsia"/>
           <w:sz w:val="24"/>
           <w:lang w:eastAsia="ja-JP"/>
         </w:rPr>
@@ -4292,7 +4281,7 @@
       <w:pPr>
         <w:spacing w:line="244" w:lineRule="auto"/>
         <w:rPr>
-          <w:rFonts w:eastAsiaTheme="minorEastAsia" w:hint="eastAsia"/>
+          <w:rFonts w:eastAsiaTheme="minorEastAsia"/>
           <w:sz w:val="24"/>
           <w:lang w:eastAsia="ja-JP"/>
         </w:rPr>
@@ -4311,7 +4300,7 @@
       <w:pPr>
         <w:spacing w:line="244" w:lineRule="auto"/>
         <w:rPr>
-          <w:rFonts w:eastAsiaTheme="minorEastAsia" w:hint="eastAsia"/>
+          <w:rFonts w:eastAsiaTheme="minorEastAsia"/>
           <w:sz w:val="24"/>
           <w:lang w:eastAsia="ja-JP"/>
         </w:rPr>
@@ -4338,7 +4327,7 @@
       <w:pPr>
         <w:spacing w:line="244" w:lineRule="auto"/>
         <w:rPr>
-          <w:rFonts w:eastAsiaTheme="minorEastAsia" w:hint="eastAsia"/>
+          <w:rFonts w:eastAsiaTheme="minorEastAsia"/>
           <w:sz w:val="24"/>
           <w:lang w:eastAsia="ja-JP"/>
         </w:rPr>
@@ -4366,7 +4355,7 @@
         <w:spacing w:line="244" w:lineRule="auto"/>
         <w:ind w:firstLine="525"/>
         <w:rPr>
-          <w:rFonts w:eastAsiaTheme="minorEastAsia" w:hint="eastAsia"/>
+          <w:rFonts w:eastAsiaTheme="minorEastAsia"/>
           <w:sz w:val="24"/>
           <w:lang w:eastAsia="ja-JP"/>
         </w:rPr>
@@ -4401,25 +4390,25 @@
         <w:spacing w:line="244" w:lineRule="auto"/>
         <w:ind w:firstLine="525"/>
         <w:rPr>
+          <w:rFonts w:eastAsiaTheme="minorEastAsia"/>
+          <w:sz w:val="24"/>
+          <w:lang w:eastAsia="ja-JP"/>
+        </w:rPr>
+      </w:pPr>
+      <w:r>
+        <w:rPr>
           <w:rFonts w:eastAsiaTheme="minorEastAsia" w:hint="eastAsia"/>
           <w:sz w:val="24"/>
           <w:lang w:eastAsia="ja-JP"/>
         </w:rPr>
-      </w:pPr>
+        <w:t xml:space="preserve">   </w:t>
+      </w:r>
       <w:r>
         <w:rPr>
           <w:rFonts w:eastAsiaTheme="minorEastAsia" w:hint="eastAsia"/>
           <w:sz w:val="24"/>
           <w:lang w:eastAsia="ja-JP"/>
         </w:rPr>
-        <w:t xml:space="preserve">   </w:t>
-      </w:r>
-      <w:r>
-        <w:rPr>
-          <w:rFonts w:eastAsiaTheme="minorEastAsia" w:hint="eastAsia"/>
-          <w:sz w:val="24"/>
-          <w:lang w:eastAsia="ja-JP"/>
-        </w:rPr>
         <w:t>- Search and Filter reports</w:t>
       </w:r>
     </w:p>
@@ -4427,7 +4416,7 @@
       <w:pPr>
         <w:spacing w:line="244" w:lineRule="auto"/>
         <w:rPr>
-          <w:rFonts w:eastAsiaTheme="minorEastAsia" w:hint="eastAsia"/>
+          <w:rFonts w:eastAsiaTheme="minorEastAsia"/>
           <w:sz w:val="24"/>
           <w:lang w:eastAsia="ja-JP"/>
         </w:rPr>
@@ -4442,7 +4431,7 @@
         </w:numPr>
         <w:spacing w:line="244" w:lineRule="auto"/>
         <w:rPr>
-          <w:rFonts w:eastAsiaTheme="minorEastAsia" w:hint="eastAsia"/>
+          <w:rFonts w:eastAsiaTheme="minorEastAsia"/>
           <w:sz w:val="24"/>
           <w:lang w:eastAsia="ja-JP"/>
         </w:rPr>
@@ -4461,7 +4450,7 @@
         <w:spacing w:line="244" w:lineRule="auto"/>
         <w:ind w:left="720"/>
         <w:rPr>
-          <w:rFonts w:eastAsiaTheme="minorEastAsia" w:hint="eastAsia"/>
+          <w:rFonts w:eastAsiaTheme="minorEastAsia"/>
           <w:sz w:val="24"/>
           <w:lang w:eastAsia="ja-JP"/>
         </w:rPr>
@@ -4485,15 +4474,15 @@
       <w:pPr>
         <w:pStyle w:val="BodyText"/>
         <w:rPr>
-          <w:rFonts w:eastAsiaTheme="minorEastAsia" w:hint="eastAsia"/>
+          <w:rFonts w:eastAsiaTheme="minorEastAsia"/>
           <w:sz w:val="21"/>
           <w:lang w:eastAsia="ja-JP"/>
         </w:rPr>
       </w:pPr>
-      <w:bookmarkStart w:id="9" w:name="_bookmark8"/>
-      <w:bookmarkStart w:id="10" w:name="_bookmark9"/>
+      <w:bookmarkStart w:id="8" w:name="_bookmark8"/>
+      <w:bookmarkStart w:id="9" w:name="_bookmark9"/>
+      <w:bookmarkEnd w:id="8"/>
       <w:bookmarkEnd w:id="9"/>
-      <w:bookmarkEnd w:id="10"/>
     </w:p>
     <w:p>
       <w:pPr>
@@ -4506,13 +4495,12 @@
           <w:tab w:val="left" w:pos="1802"/>
         </w:tabs>
         <w:rPr>
-          <w:rFonts w:hint="eastAsia"/>
           <w:b/>
           <w:sz w:val="28"/>
         </w:rPr>
       </w:pPr>
-      <w:bookmarkStart w:id="11" w:name="_bookmark10"/>
-      <w:bookmarkEnd w:id="11"/>
+      <w:bookmarkStart w:id="10" w:name="_bookmark10"/>
+      <w:bookmarkEnd w:id="10"/>
       <w:r>
         <w:rPr>
           <w:b/>
@@ -4563,7 +4551,6 @@
           <w:tab w:val="left" w:pos="1696"/>
         </w:tabs>
         <w:rPr>
-          <w:rFonts w:hint="eastAsia"/>
           <w:b/>
           <w:sz w:val="24"/>
         </w:rPr>
@@ -4589,22 +4576,42 @@
         <w:spacing w:line="250" w:lineRule="exact"/>
         <w:ind w:left="720"/>
         <w:rPr>
+          <w:rFonts w:eastAsiaTheme="minorEastAsia"/>
+          <w:w w:val="105"/>
+          <w:sz w:val="24"/>
+          <w:lang w:eastAsia="ja-JP"/>
+        </w:rPr>
+      </w:pPr>
+      <w:r>
+        <w:rPr>
+          <w:rFonts w:eastAsiaTheme="minorEastAsia" w:hint="eastAsia"/>
+          <w:b/>
+          <w:w w:val="105"/>
+          <w:sz w:val="24"/>
+          <w:lang w:eastAsia="ja-JP"/>
+        </w:rPr>
+        <w:t>-</w:t>
+      </w:r>
+      <w:r>
+        <w:rPr>
           <w:rFonts w:eastAsiaTheme="minorEastAsia" w:hint="eastAsia"/>
           <w:w w:val="105"/>
           <w:sz w:val="24"/>
           <w:lang w:eastAsia="ja-JP"/>
         </w:rPr>
-      </w:pPr>
-      <w:r>
-        <w:rPr>
-          <w:rFonts w:eastAsiaTheme="minorEastAsia" w:hint="eastAsia"/>
-          <w:b/>
+        <w:t xml:space="preserve"> Make realistic improvement from feedback</w:t>
+      </w:r>
+    </w:p>
+    <w:p>
+      <w:pPr>
+        <w:spacing w:line="250" w:lineRule="exact"/>
+        <w:rPr>
+          <w:rFonts w:eastAsiaTheme="minorEastAsia"/>
           <w:w w:val="105"/>
           <w:sz w:val="24"/>
           <w:lang w:eastAsia="ja-JP"/>
         </w:rPr>
-        <w:t>-</w:t>
-      </w:r>
+      </w:pPr>
       <w:r>
         <w:rPr>
           <w:rFonts w:eastAsiaTheme="minorEastAsia" w:hint="eastAsia"/>
@@ -4612,19 +4619,30 @@
           <w:sz w:val="24"/>
           <w:lang w:eastAsia="ja-JP"/>
         </w:rPr>
-        <w:t xml:space="preserve"> Make realistic improvement from feedback</w:t>
+        <w:tab/>
+        <w:t>- Help Head of Academic follows real performance of lecturers</w:t>
       </w:r>
     </w:p>
     <w:p>
       <w:pPr>
         <w:spacing w:line="250" w:lineRule="exact"/>
+        <w:rPr>
+          <w:rFonts w:eastAsiaTheme="minorEastAsia"/>
+          <w:w w:val="105"/>
+          <w:sz w:val="24"/>
+          <w:lang w:eastAsia="ja-JP"/>
+        </w:rPr>
+      </w:pPr>
+      <w:r>
         <w:rPr>
           <w:rFonts w:eastAsiaTheme="minorEastAsia" w:hint="eastAsia"/>
           <w:w w:val="105"/>
           <w:sz w:val="24"/>
           <w:lang w:eastAsia="ja-JP"/>
         </w:rPr>
-      </w:pPr>
+        <w:tab/>
+        <w:t>- Feedback can use in different subjects, courses, majors,</w:t>
+      </w:r>
       <w:r>
         <w:rPr>
           <w:rFonts w:eastAsiaTheme="minorEastAsia" w:hint="eastAsia"/>
@@ -4632,36 +4650,23 @@
           <w:sz w:val="24"/>
           <w:lang w:eastAsia="ja-JP"/>
         </w:rPr>
-        <w:tab/>
-        <w:t>- Help Head of Academic follows real performance of lecturers</w:t>
-      </w:r>
-    </w:p>
-    <w:p>
-      <w:pPr>
-        <w:spacing w:line="250" w:lineRule="exact"/>
+        <w:t xml:space="preserve"> lecturer,</w:t>
+      </w:r>
+      <w:r>
         <w:rPr>
           <w:rFonts w:eastAsiaTheme="minorEastAsia" w:hint="eastAsia"/>
           <w:w w:val="105"/>
           <w:sz w:val="24"/>
           <w:lang w:eastAsia="ja-JP"/>
         </w:rPr>
-      </w:pPr>
-      <w:r>
-        <w:rPr>
-          <w:rFonts w:eastAsiaTheme="minorEastAsia" w:hint="eastAsia"/>
-          <w:w w:val="105"/>
-          <w:sz w:val="24"/>
-          <w:lang w:eastAsia="ja-JP"/>
-        </w:rPr>
-        <w:tab/>
-        <w:t>- Feedback can use in different subjects, courses, majors, departments</w:t>
+        <w:t xml:space="preserve"> departments</w:t>
       </w:r>
     </w:p>
     <w:p>
       <w:pPr>
         <w:spacing w:line="250" w:lineRule="exact"/>
         <w:rPr>
-          <w:rFonts w:eastAsiaTheme="minorEastAsia" w:hint="eastAsia"/>
+          <w:rFonts w:eastAsiaTheme="minorEastAsia"/>
           <w:sz w:val="24"/>
           <w:lang w:eastAsia="ja-JP"/>
         </w:rPr>
@@ -4680,7 +4685,7 @@
       <w:pPr>
         <w:spacing w:line="250" w:lineRule="exact"/>
         <w:rPr>
-          <w:rFonts w:eastAsiaTheme="minorEastAsia" w:hint="eastAsia"/>
+          <w:rFonts w:eastAsiaTheme="minorEastAsia"/>
           <w:sz w:val="24"/>
           <w:lang w:eastAsia="ja-JP"/>
         </w:rPr>
@@ -4699,7 +4704,7 @@
       <w:pPr>
         <w:spacing w:line="250" w:lineRule="exact"/>
         <w:rPr>
-          <w:rFonts w:eastAsiaTheme="minorEastAsia" w:hint="eastAsia"/>
+          <w:rFonts w:eastAsiaTheme="minorEastAsia"/>
           <w:sz w:val="24"/>
           <w:lang w:eastAsia="ja-JP"/>
         </w:rPr>
@@ -4714,7 +4719,7 @@
         </w:numPr>
         <w:spacing w:line="250" w:lineRule="exact"/>
         <w:rPr>
-          <w:rFonts w:eastAsiaTheme="minorEastAsia" w:hint="eastAsia"/>
+          <w:rFonts w:eastAsiaTheme="minorEastAsia"/>
           <w:sz w:val="24"/>
           <w:lang w:eastAsia="ja-JP"/>
         </w:rPr>
@@ -4750,7 +4755,7 @@
         <w:spacing w:line="250" w:lineRule="exact"/>
         <w:ind w:left="720"/>
         <w:rPr>
-          <w:rFonts w:eastAsiaTheme="minorEastAsia" w:hint="eastAsia"/>
+          <w:rFonts w:eastAsiaTheme="minorEastAsia"/>
           <w:sz w:val="24"/>
           <w:lang w:eastAsia="ja-JP"/>
         </w:rPr>
@@ -4769,7 +4774,7 @@
         <w:spacing w:line="250" w:lineRule="exact"/>
         <w:ind w:left="720"/>
         <w:rPr>
-          <w:rFonts w:eastAsiaTheme="minorEastAsia" w:hint="eastAsia"/>
+          <w:rFonts w:eastAsiaTheme="minorEastAsia"/>
           <w:sz w:val="24"/>
           <w:lang w:eastAsia="ja-JP"/>
         </w:rPr>
@@ -4788,7 +4793,7 @@
         <w:spacing w:line="250" w:lineRule="exact"/>
         <w:ind w:left="720"/>
         <w:rPr>
-          <w:rFonts w:eastAsiaTheme="minorEastAsia" w:hint="eastAsia"/>
+          <w:rFonts w:eastAsiaTheme="minorEastAsia"/>
           <w:sz w:val="24"/>
           <w:lang w:eastAsia="ja-JP"/>
         </w:rPr>
@@ -4799,7 +4804,7 @@
         <w:spacing w:line="250" w:lineRule="exact"/>
         <w:ind w:left="720"/>
         <w:rPr>
-          <w:rFonts w:eastAsiaTheme="minorEastAsia" w:hint="eastAsia"/>
+          <w:rFonts w:eastAsiaTheme="minorEastAsia"/>
           <w:sz w:val="24"/>
           <w:lang w:eastAsia="ja-JP"/>
         </w:rPr>
@@ -4819,13 +4824,13 @@
         <w:spacing w:before="0"/>
         <w:ind w:left="885" w:firstLine="0"/>
         <w:rPr>
-          <w:rFonts w:eastAsiaTheme="minorEastAsia" w:hint="eastAsia"/>
+          <w:rFonts w:eastAsiaTheme="minorEastAsia"/>
           <w:w w:val="110"/>
           <w:lang w:eastAsia="ja-JP"/>
         </w:rPr>
       </w:pPr>
-      <w:bookmarkStart w:id="12" w:name="_bookmark11"/>
-      <w:bookmarkEnd w:id="12"/>
+      <w:bookmarkStart w:id="11" w:name="_bookmark11"/>
+      <w:bookmarkEnd w:id="11"/>
       <w:r>
         <w:rPr>
           <w:rFonts w:eastAsiaTheme="minorEastAsia" w:hint="eastAsia"/>
@@ -4864,43 +4869,363 @@
         <w:spacing w:before="0"/>
         <w:ind w:left="885" w:firstLine="0"/>
         <w:rPr>
+          <w:rFonts w:eastAsiaTheme="minorEastAsia"/>
+          <w:lang w:eastAsia="ja-JP"/>
+        </w:rPr>
+      </w:pPr>
+    </w:p>
+    <w:p>
+      <w:pPr>
+        <w:rPr>
+          <w:b/>
+          <w:sz w:val="24"/>
+        </w:rPr>
+      </w:pPr>
+      <w:r>
+        <w:rPr>
+          <w:b/>
+          <w:sz w:val="24"/>
+        </w:rPr>
+        <w:t xml:space="preserve">• </w:t>
+      </w:r>
+      <w:r>
+        <w:rPr>
+          <w:rFonts w:hint="eastAsia"/>
+          <w:b/>
+          <w:sz w:val="24"/>
+        </w:rPr>
+        <w:t>===</w:t>
+      </w:r>
+      <w:r>
+        <w:rPr>
+          <w:b/>
+          <w:sz w:val="24"/>
+        </w:rPr>
+        <w:t xml:space="preserve">   Base component</w:t>
+      </w:r>
+      <w:r>
+        <w:rPr>
+          <w:rFonts w:hint="eastAsia"/>
+          <w:b/>
+          <w:sz w:val="24"/>
+        </w:rPr>
+        <w:t xml:space="preserve"> ===</w:t>
+      </w:r>
+    </w:p>
+    <w:p>
+      <w:pPr>
+        <w:rPr>
+          <w:rFonts w:eastAsiaTheme="minorEastAsia"/>
+          <w:sz w:val="24"/>
+          <w:lang w:eastAsia="ja-JP"/>
+        </w:rPr>
+      </w:pPr>
+      <w:r>
+        <w:rPr>
+          <w:sz w:val="24"/>
+        </w:rPr>
+        <w:t xml:space="preserve"> o    Login – Logout</w:t>
+      </w:r>
+    </w:p>
+    <w:p>
+      <w:pPr>
+        <w:rPr>
+          <w:rFonts w:eastAsiaTheme="minorEastAsia"/>
+          <w:sz w:val="24"/>
+          <w:lang w:eastAsia="ja-JP"/>
+        </w:rPr>
+      </w:pPr>
+    </w:p>
+    <w:p>
+      <w:pPr>
+        <w:rPr>
+          <w:b/>
+          <w:sz w:val="24"/>
+        </w:rPr>
+      </w:pPr>
+      <w:r>
+        <w:rPr>
+          <w:b/>
+          <w:sz w:val="24"/>
+        </w:rPr>
+        <w:t xml:space="preserve">• </w:t>
+      </w:r>
+      <w:r>
+        <w:rPr>
+          <w:rFonts w:hint="eastAsia"/>
+          <w:b/>
+          <w:sz w:val="24"/>
+        </w:rPr>
+        <w:t>===</w:t>
+      </w:r>
+      <w:r>
+        <w:rPr>
+          <w:b/>
+          <w:sz w:val="24"/>
+        </w:rPr>
+        <w:t xml:space="preserve">   </w:t>
+      </w:r>
+      <w:r>
+        <w:rPr>
+          <w:rFonts w:hint="eastAsia"/>
+          <w:b/>
+          <w:sz w:val="24"/>
+        </w:rPr>
+        <w:t>Student</w:t>
+      </w:r>
+      <w:r>
+        <w:rPr>
+          <w:b/>
+          <w:sz w:val="24"/>
+        </w:rPr>
+        <w:t xml:space="preserve"> component</w:t>
+      </w:r>
+      <w:r>
+        <w:rPr>
+          <w:rFonts w:hint="eastAsia"/>
+          <w:b/>
+          <w:sz w:val="24"/>
+        </w:rPr>
+        <w:t xml:space="preserve"> ===</w:t>
+      </w:r>
+    </w:p>
+    <w:p>
+      <w:pPr>
+        <w:rPr>
+          <w:sz w:val="24"/>
+        </w:rPr>
+      </w:pPr>
+      <w:r>
+        <w:rPr>
+          <w:sz w:val="24"/>
+        </w:rPr>
+        <w:t xml:space="preserve"> o    View</w:t>
+      </w:r>
+      <w:r>
+        <w:rPr>
           <w:rFonts w:eastAsiaTheme="minorEastAsia" w:hint="eastAsia"/>
+          <w:sz w:val="24"/>
           <w:lang w:eastAsia="ja-JP"/>
         </w:rPr>
-      </w:pPr>
-    </w:p>
-    <w:p>
-      <w:pPr>
-        <w:rPr>
-          <w:b/>
-          <w:sz w:val="24"/>
-        </w:rPr>
-      </w:pPr>
-      <w:r>
-        <w:rPr>
-          <w:b/>
-          <w:sz w:val="24"/>
-        </w:rPr>
-        <w:t xml:space="preserve">• </w:t>
-      </w:r>
+        <w:t xml:space="preserve"> list of</w:t>
+      </w:r>
+      <w:r>
+        <w:rPr>
+          <w:sz w:val="24"/>
+        </w:rPr>
+        <w:t xml:space="preserve"> feedbacks </w:t>
+      </w:r>
+    </w:p>
+    <w:p>
+      <w:pPr>
+        <w:rPr>
+          <w:rFonts w:eastAsiaTheme="minorEastAsia" w:hint="eastAsia"/>
+          <w:sz w:val="24"/>
+          <w:lang w:eastAsia="ja-JP"/>
+        </w:rPr>
+      </w:pPr>
       <w:r>
         <w:rPr>
           <w:rFonts w:hint="eastAsia"/>
-          <w:b/>
-          <w:sz w:val="24"/>
-        </w:rPr>
-        <w:t>===</w:t>
-      </w:r>
-      <w:r>
-        <w:rPr>
-          <w:b/>
-          <w:sz w:val="24"/>
-        </w:rPr>
-        <w:t xml:space="preserve">   Base component</w:t>
+          <w:sz w:val="24"/>
+        </w:rPr>
+        <w:t xml:space="preserve"> </w:t>
+      </w:r>
+      <w:r>
+        <w:rPr>
+          <w:sz w:val="24"/>
+        </w:rPr>
+        <w:t xml:space="preserve">     </w:t>
+      </w:r>
+      <w:r>
+        <w:rPr>
+          <w:rFonts w:eastAsiaTheme="minorEastAsia" w:hint="eastAsia"/>
+          <w:sz w:val="24"/>
+          <w:lang w:eastAsia="ja-JP"/>
+        </w:rPr>
+        <w:t>-</w:t>
+      </w:r>
+      <w:r>
+        <w:rPr>
+          <w:sz w:val="24"/>
+        </w:rPr>
+        <w:t xml:space="preserve">    </w:t>
       </w:r>
       <w:r>
         <w:rPr>
           <w:rFonts w:hint="eastAsia"/>
+          <w:sz w:val="24"/>
+        </w:rPr>
+        <w:t xml:space="preserve">Filter based on </w:t>
+      </w:r>
+      <w:r>
+        <w:rPr>
+          <w:rFonts w:hint="eastAsia"/>
+          <w:sz w:val="24"/>
+        </w:rPr>
+        <w:t>datetime</w:t>
+      </w:r>
+      <w:r>
+        <w:rPr>
+          <w:rFonts w:eastAsiaTheme="minorEastAsia" w:hint="eastAsia"/>
+          <w:sz w:val="24"/>
+          <w:lang w:eastAsia="ja-JP"/>
+        </w:rPr>
+        <w:t>/semester</w:t>
+      </w:r>
+      <w:r>
+        <w:rPr>
+          <w:rFonts w:hint="eastAsia"/>
+          <w:sz w:val="24"/>
+        </w:rPr>
+        <w:t xml:space="preserve">, </w:t>
+      </w:r>
+      <w:r>
+        <w:rPr>
+          <w:rFonts w:eastAsiaTheme="minorEastAsia" w:hint="eastAsia"/>
+          <w:sz w:val="24"/>
+          <w:lang w:eastAsia="ja-JP"/>
+        </w:rPr>
+        <w:t>status</w:t>
+      </w:r>
+      <w:r>
+        <w:rPr>
+          <w:rFonts w:eastAsiaTheme="minorEastAsia" w:hint="eastAsia"/>
+          <w:sz w:val="24"/>
+          <w:lang w:eastAsia="ja-JP"/>
+        </w:rPr>
+        <w:t xml:space="preserve"> (done or undone)</w:t>
+      </w:r>
+      <w:r>
+        <w:rPr>
+          <w:rFonts w:eastAsiaTheme="minorEastAsia" w:hint="eastAsia"/>
+          <w:sz w:val="24"/>
+          <w:lang w:eastAsia="ja-JP"/>
+        </w:rPr>
+        <w:t xml:space="preserve">, </w:t>
+      </w:r>
+      <w:r>
+        <w:rPr>
+          <w:rFonts w:hint="eastAsia"/>
+          <w:sz w:val="24"/>
+        </w:rPr>
+        <w:t>course</w:t>
+      </w:r>
+      <w:r>
+        <w:rPr>
+          <w:rFonts w:hint="eastAsia"/>
+          <w:sz w:val="24"/>
+        </w:rPr>
+        <w:t>,</w:t>
+      </w:r>
+      <w:r>
+        <w:rPr>
+          <w:rFonts w:eastAsiaTheme="minorEastAsia" w:hint="eastAsia"/>
+          <w:sz w:val="24"/>
+          <w:lang w:eastAsia="ja-JP"/>
+        </w:rPr>
+        <w:t xml:space="preserve"> major, lecturer,</w:t>
+      </w:r>
+      <w:r>
+        <w:rPr>
+          <w:rFonts w:hint="eastAsia"/>
+          <w:sz w:val="24"/>
+        </w:rPr>
+        <w:t xml:space="preserve"> department</w:t>
+      </w:r>
+      <w:r>
+        <w:rPr>
+          <w:sz w:val="24"/>
+        </w:rPr>
+        <w:t xml:space="preserve"> </w:t>
+      </w:r>
+    </w:p>
+    <w:p>
+      <w:pPr>
+        <w:rPr>
+          <w:rFonts w:eastAsiaTheme="minorEastAsia" w:hint="eastAsia"/>
+          <w:sz w:val="24"/>
+          <w:lang w:eastAsia="ja-JP"/>
+        </w:rPr>
+      </w:pPr>
+      <w:r>
+        <w:rPr>
+          <w:sz w:val="24"/>
+        </w:rPr>
+        <w:t xml:space="preserve">o    </w:t>
+      </w:r>
+      <w:r>
+        <w:rPr>
+          <w:rFonts w:hint="eastAsia"/>
+          <w:sz w:val="24"/>
+        </w:rPr>
+        <w:t>Do feedback</w:t>
+      </w:r>
+    </w:p>
+    <w:p>
+      <w:pPr>
+        <w:rPr>
+          <w:rFonts w:eastAsiaTheme="minorEastAsia" w:hint="eastAsia"/>
+          <w:sz w:val="24"/>
+          <w:lang w:eastAsia="ja-JP"/>
+        </w:rPr>
+      </w:pPr>
+      <w:r>
+        <w:rPr>
+          <w:sz w:val="24"/>
+        </w:rPr>
+        <w:t>o</w:t>
+      </w:r>
+      <w:r>
+        <w:rPr>
+          <w:rFonts w:eastAsiaTheme="minorEastAsia" w:hint="eastAsia"/>
+          <w:sz w:val="24"/>
+          <w:lang w:eastAsia="ja-JP"/>
+        </w:rPr>
+        <w:t xml:space="preserve">    Remind of undone Feedback</w:t>
+      </w:r>
+    </w:p>
+    <w:p>
+      <w:pPr>
+        <w:rPr>
+          <w:rFonts w:eastAsiaTheme="minorEastAsia"/>
+          <w:sz w:val="24"/>
+          <w:lang w:eastAsia="ja-JP"/>
+        </w:rPr>
+      </w:pPr>
+    </w:p>
+    <w:p>
+      <w:pPr>
+        <w:rPr>
+          <w:b/>
+          <w:sz w:val="24"/>
+        </w:rPr>
+      </w:pPr>
+      <w:r>
+        <w:rPr>
+          <w:b/>
+          <w:sz w:val="24"/>
+        </w:rPr>
+        <w:t xml:space="preserve">•    </w:t>
+      </w:r>
+      <w:r>
+        <w:rPr>
+          <w:rFonts w:hint="eastAsia"/>
+          <w:b/>
+          <w:sz w:val="24"/>
+        </w:rPr>
+        <w:t xml:space="preserve">=== </w:t>
+      </w:r>
+      <w:r>
+        <w:rPr>
+          <w:b/>
+          <w:sz w:val="24"/>
+        </w:rPr>
+        <w:t>Staff component</w:t>
+      </w:r>
+      <w:r>
+        <w:rPr>
+          <w:rFonts w:hint="eastAsia"/>
           <w:b/>
           <w:sz w:val="24"/>
         </w:rPr>
@@ -4910,74 +5235,521 @@
     <w:p>
       <w:pPr>
         <w:rPr>
+          <w:sz w:val="24"/>
+        </w:rPr>
+      </w:pPr>
+      <w:r>
+        <w:rPr>
+          <w:sz w:val="24"/>
+        </w:rPr>
+        <w:t xml:space="preserve"> o     Create new feedback form:</w:t>
+      </w:r>
+    </w:p>
+    <w:p>
+      <w:pPr>
+        <w:rPr>
+          <w:sz w:val="24"/>
+        </w:rPr>
+      </w:pPr>
+      <w:r>
+        <w:rPr>
+          <w:sz w:val="24"/>
+        </w:rPr>
+        <w:t xml:space="preserve">     </w:t>
+      </w:r>
+      <w:r>
+        <w:rPr>
           <w:rFonts w:eastAsiaTheme="minorEastAsia" w:hint="eastAsia"/>
           <w:sz w:val="24"/>
           <w:lang w:eastAsia="ja-JP"/>
         </w:rPr>
-      </w:pPr>
-      <w:r>
-        <w:rPr>
-          <w:sz w:val="24"/>
-        </w:rPr>
-        <w:t xml:space="preserve"> o    Login – Logout</w:t>
-      </w:r>
-    </w:p>
-    <w:p>
-      <w:pPr>
+        <w:t>-</w:t>
+      </w:r>
+      <w:r>
+        <w:rPr>
+          <w:sz w:val="24"/>
+        </w:rPr>
+        <w:t xml:space="preserve">    Choose</w:t>
+      </w:r>
+      <w:r>
+        <w:rPr>
+          <w:rFonts w:hint="eastAsia"/>
+          <w:sz w:val="24"/>
+        </w:rPr>
+        <w:t xml:space="preserve"> existed</w:t>
+      </w:r>
+      <w:r>
+        <w:rPr>
+          <w:sz w:val="24"/>
+        </w:rPr>
+        <w:t xml:space="preserve"> template</w:t>
+      </w:r>
+    </w:p>
+    <w:p>
+      <w:pPr>
+        <w:rPr>
+          <w:sz w:val="24"/>
+        </w:rPr>
+      </w:pPr>
+      <w:r>
+        <w:rPr>
+          <w:rFonts w:hint="eastAsia"/>
+          <w:sz w:val="24"/>
+        </w:rPr>
+        <w:t xml:space="preserve">     </w:t>
+      </w:r>
+      <w:r>
         <w:rPr>
           <w:rFonts w:eastAsiaTheme="minorEastAsia" w:hint="eastAsia"/>
           <w:sz w:val="24"/>
           <w:lang w:eastAsia="ja-JP"/>
         </w:rPr>
-      </w:pPr>
-    </w:p>
-    <w:p>
-      <w:pPr>
-        <w:rPr>
-          <w:b/>
-          <w:sz w:val="24"/>
-        </w:rPr>
-      </w:pPr>
-      <w:r>
-        <w:rPr>
-          <w:b/>
-          <w:sz w:val="24"/>
-        </w:rPr>
-        <w:t xml:space="preserve">• </w:t>
+        <w:t>-</w:t>
+      </w:r>
+      <w:r>
+        <w:rPr>
+          <w:sz w:val="24"/>
+        </w:rPr>
+        <w:t xml:space="preserve">    Choose </w:t>
       </w:r>
       <w:r>
         <w:rPr>
           <w:rFonts w:hint="eastAsia"/>
-          <w:b/>
-          <w:sz w:val="24"/>
-        </w:rPr>
-        <w:t>===</w:t>
-      </w:r>
-      <w:r>
-        <w:rPr>
-          <w:b/>
-          <w:sz w:val="24"/>
+          <w:sz w:val="24"/>
+        </w:rPr>
+        <w:t>scope (lecture, major, course, department)</w:t>
+      </w:r>
+    </w:p>
+    <w:p>
+      <w:pPr>
+        <w:rPr>
+          <w:sz w:val="24"/>
+        </w:rPr>
+      </w:pPr>
+      <w:r>
+        <w:rPr>
+          <w:sz w:val="24"/>
+        </w:rPr>
+        <w:t xml:space="preserve">     </w:t>
+      </w:r>
+      <w:r>
+        <w:rPr>
+          <w:rFonts w:eastAsiaTheme="minorEastAsia" w:hint="eastAsia"/>
+          <w:sz w:val="24"/>
+          <w:lang w:eastAsia="ja-JP"/>
+        </w:rPr>
+        <w:t>-</w:t>
+      </w:r>
+      <w:r>
+        <w:rPr>
+          <w:sz w:val="24"/>
+        </w:rPr>
+        <w:t xml:space="preserve">    Drag-n-drop feedback items</w:t>
+      </w:r>
+    </w:p>
+    <w:p>
+      <w:pPr>
+        <w:rPr>
+          <w:sz w:val="24"/>
+        </w:rPr>
+      </w:pPr>
+      <w:r>
+        <w:rPr>
+          <w:sz w:val="24"/>
+        </w:rPr>
+        <w:t xml:space="preserve">     </w:t>
+      </w:r>
+      <w:r>
+        <w:rPr>
+          <w:rFonts w:eastAsiaTheme="minorEastAsia" w:hint="eastAsia"/>
+          <w:sz w:val="24"/>
+          <w:lang w:eastAsia="ja-JP"/>
+        </w:rPr>
+        <w:t>-</w:t>
+      </w:r>
+      <w:r>
+        <w:rPr>
+          <w:sz w:val="24"/>
+        </w:rPr>
+        <w:t xml:space="preserve">    Set suggested improvement</w:t>
+      </w:r>
+    </w:p>
+    <w:p>
+      <w:pPr>
+        <w:rPr>
+          <w:sz w:val="24"/>
+        </w:rPr>
+      </w:pPr>
+      <w:r>
+        <w:rPr>
+          <w:sz w:val="24"/>
+        </w:rPr>
+        <w:t xml:space="preserve">     </w:t>
+      </w:r>
+      <w:r>
+        <w:rPr>
+          <w:rFonts w:eastAsiaTheme="minorEastAsia" w:hint="eastAsia"/>
+          <w:sz w:val="24"/>
+          <w:lang w:eastAsia="ja-JP"/>
+        </w:rPr>
+        <w:t>-</w:t>
+      </w:r>
+      <w:r>
+        <w:rPr>
+          <w:sz w:val="24"/>
+        </w:rPr>
+        <w:t xml:space="preserve">    Set interval time for feedback</w:t>
+      </w:r>
+    </w:p>
+    <w:p>
+      <w:pPr>
+        <w:rPr>
+          <w:rFonts w:eastAsiaTheme="minorEastAsia"/>
+          <w:sz w:val="24"/>
+          <w:lang w:eastAsia="ja-JP"/>
+        </w:rPr>
+      </w:pPr>
+      <w:r>
+        <w:rPr>
+          <w:sz w:val="24"/>
+        </w:rPr>
+        <w:t xml:space="preserve">o     </w:t>
+      </w:r>
+      <w:r>
+        <w:rPr>
+          <w:rFonts w:hint="eastAsia"/>
+          <w:sz w:val="24"/>
+        </w:rPr>
+        <w:t>View list of current feedback</w:t>
+      </w:r>
+      <w:r>
+        <w:rPr>
+          <w:rFonts w:eastAsiaTheme="minorEastAsia" w:hint="eastAsia"/>
+          <w:sz w:val="24"/>
+          <w:lang w:eastAsia="ja-JP"/>
+        </w:rPr>
+        <w:t>s</w:t>
+      </w:r>
+    </w:p>
+    <w:p>
+      <w:pPr>
+        <w:rPr>
+          <w:rFonts w:eastAsiaTheme="minorEastAsia" w:hint="eastAsia"/>
+          <w:sz w:val="24"/>
+          <w:lang w:eastAsia="ja-JP"/>
+        </w:rPr>
+      </w:pPr>
+      <w:r>
+        <w:rPr>
+          <w:rFonts w:hint="eastAsia"/>
+          <w:sz w:val="24"/>
+        </w:rPr>
+        <w:t xml:space="preserve">     </w:t>
+      </w:r>
+      <w:r>
+        <w:rPr>
+          <w:rFonts w:eastAsiaTheme="minorEastAsia" w:hint="eastAsia"/>
+          <w:sz w:val="24"/>
+          <w:lang w:eastAsia="ja-JP"/>
+        </w:rPr>
+        <w:t>-</w:t>
+      </w:r>
+      <w:r>
+        <w:rPr>
+          <w:sz w:val="24"/>
+        </w:rPr>
+        <w:t xml:space="preserve">    </w:t>
+      </w:r>
+      <w:r>
+        <w:rPr>
+          <w:rFonts w:hint="eastAsia"/>
+          <w:sz w:val="24"/>
+        </w:rPr>
+        <w:t>Filter based on datetime</w:t>
+      </w:r>
+      <w:r>
+        <w:rPr>
+          <w:rFonts w:eastAsiaTheme="minorEastAsia" w:hint="eastAsia"/>
+          <w:sz w:val="24"/>
+          <w:lang w:eastAsia="ja-JP"/>
+        </w:rPr>
+        <w:t>/semester</w:t>
+      </w:r>
+      <w:r>
+        <w:rPr>
+          <w:rFonts w:hint="eastAsia"/>
+          <w:sz w:val="24"/>
+        </w:rPr>
+        <w:t xml:space="preserve">, </w:t>
+      </w:r>
+      <w:r>
+        <w:rPr>
+          <w:rFonts w:eastAsiaTheme="minorEastAsia" w:hint="eastAsia"/>
+          <w:sz w:val="24"/>
+          <w:lang w:eastAsia="ja-JP"/>
+        </w:rPr>
+        <w:t xml:space="preserve">status (done or undone), </w:t>
+      </w:r>
+      <w:r>
+        <w:rPr>
+          <w:rFonts w:hint="eastAsia"/>
+          <w:sz w:val="24"/>
+        </w:rPr>
+        <w:t>course</w:t>
+      </w:r>
+      <w:r>
+        <w:rPr>
+          <w:rFonts w:hint="eastAsia"/>
+          <w:sz w:val="24"/>
+        </w:rPr>
+        <w:t>,</w:t>
+      </w:r>
+      <w:r>
+        <w:rPr>
+          <w:rFonts w:eastAsiaTheme="minorEastAsia" w:hint="eastAsia"/>
+          <w:sz w:val="24"/>
+          <w:lang w:eastAsia="ja-JP"/>
+        </w:rPr>
+        <w:t xml:space="preserve"> major, lecturer,</w:t>
+      </w:r>
+      <w:r>
+        <w:rPr>
+          <w:rFonts w:hint="eastAsia"/>
+          <w:sz w:val="24"/>
+        </w:rPr>
+        <w:t xml:space="preserve"> department</w:t>
+      </w:r>
+      <w:r>
+        <w:rPr>
+          <w:sz w:val="24"/>
+        </w:rPr>
+        <w:t xml:space="preserve"> </w:t>
+      </w:r>
+    </w:p>
+    <w:p>
+      <w:pPr>
+        <w:rPr>
+          <w:sz w:val="24"/>
+        </w:rPr>
+      </w:pPr>
+      <w:r>
+        <w:rPr>
+          <w:sz w:val="24"/>
+        </w:rPr>
+        <w:t>o     Set target role to send report</w:t>
+      </w:r>
+    </w:p>
+    <w:p>
+      <w:pPr>
+        <w:rPr>
+          <w:sz w:val="24"/>
+        </w:rPr>
+      </w:pPr>
+      <w:r>
+        <w:rPr>
+          <w:rFonts w:hint="eastAsia"/>
+          <w:sz w:val="24"/>
+        </w:rPr>
+        <w:t xml:space="preserve">     </w:t>
+      </w:r>
+      <w:r>
+        <w:rPr>
+          <w:rFonts w:eastAsiaTheme="minorEastAsia" w:hint="eastAsia"/>
+          <w:sz w:val="24"/>
+          <w:lang w:eastAsia="ja-JP"/>
+        </w:rPr>
+        <w:t>-</w:t>
+      </w:r>
+      <w:r>
+        <w:rPr>
+          <w:sz w:val="24"/>
+        </w:rPr>
+        <w:t xml:space="preserve">    </w:t>
+      </w:r>
+      <w:r>
+        <w:rPr>
+          <w:rFonts w:hint="eastAsia"/>
+          <w:sz w:val="24"/>
+        </w:rPr>
+        <w:t>Choose between lecturer, head of Academic, or both</w:t>
+      </w:r>
+    </w:p>
+    <w:p>
+      <w:pPr>
+        <w:rPr>
+          <w:sz w:val="24"/>
+        </w:rPr>
+      </w:pPr>
+      <w:r>
+        <w:rPr>
+          <w:sz w:val="24"/>
+        </w:rPr>
+        <w:t xml:space="preserve">o    </w:t>
+      </w:r>
+      <w:r>
+        <w:rPr>
+          <w:sz w:val="24"/>
+        </w:rPr>
+        <w:t>Save feedback template</w:t>
+      </w:r>
+    </w:p>
+    <w:p>
+      <w:pPr>
+        <w:rPr>
+          <w:sz w:val="24"/>
+        </w:rPr>
+      </w:pPr>
+      <w:r>
+        <w:rPr>
+          <w:sz w:val="24"/>
+        </w:rPr>
+        <w:t xml:space="preserve">o    </w:t>
+      </w:r>
+      <w:r>
+        <w:rPr>
+          <w:sz w:val="24"/>
+        </w:rPr>
+        <w:t>View Report</w:t>
+      </w:r>
+    </w:p>
+    <w:p>
+      <w:pPr>
+        <w:rPr>
+          <w:rFonts w:eastAsiaTheme="minorEastAsia" w:hint="eastAsia"/>
+          <w:sz w:val="24"/>
+          <w:lang w:eastAsia="ja-JP"/>
+        </w:rPr>
+      </w:pPr>
+      <w:r>
+        <w:rPr>
+          <w:sz w:val="24"/>
+        </w:rPr>
+        <w:t>o</w:t>
+      </w:r>
+      <w:r>
+        <w:rPr>
+          <w:rFonts w:hint="eastAsia"/>
+          <w:sz w:val="24"/>
+        </w:rPr>
+        <w:t xml:space="preserve"> </w:t>
+      </w:r>
+      <w:r>
+        <w:rPr>
+          <w:rFonts w:eastAsiaTheme="minorEastAsia" w:hint="eastAsia"/>
+          <w:sz w:val="24"/>
+          <w:lang w:eastAsia="ja-JP"/>
         </w:rPr>
         <w:t xml:space="preserve">   </w:t>
       </w:r>
       <w:r>
         <w:rPr>
           <w:rFonts w:hint="eastAsia"/>
-          <w:b/>
-          <w:sz w:val="24"/>
-        </w:rPr>
-        <w:t>Student</w:t>
-      </w:r>
-      <w:r>
-        <w:rPr>
-          <w:b/>
-          <w:sz w:val="24"/>
-        </w:rPr>
-        <w:t xml:space="preserve"> component</w:t>
+          <w:sz w:val="24"/>
+        </w:rPr>
+        <w:t xml:space="preserve">Filter </w:t>
+      </w:r>
+      <w:r>
+        <w:rPr>
+          <w:rFonts w:eastAsiaTheme="minorEastAsia" w:hint="eastAsia"/>
+          <w:sz w:val="24"/>
+          <w:lang w:eastAsia="ja-JP"/>
+        </w:rPr>
+        <w:t xml:space="preserve">Reports </w:t>
       </w:r>
       <w:r>
         <w:rPr>
           <w:rFonts w:hint="eastAsia"/>
+          <w:sz w:val="24"/>
+        </w:rPr>
+        <w:t xml:space="preserve">by </w:t>
+      </w:r>
+      <w:r>
+        <w:rPr>
+          <w:rFonts w:eastAsiaTheme="minorEastAsia" w:hint="eastAsia"/>
+          <w:sz w:val="24"/>
+          <w:lang w:eastAsia="ja-JP"/>
+        </w:rPr>
+        <w:t>scope,</w:t>
+      </w:r>
+      <w:r>
+        <w:rPr>
+          <w:rFonts w:hint="eastAsia"/>
+          <w:sz w:val="24"/>
+        </w:rPr>
+        <w:t xml:space="preserve"> </w:t>
+      </w:r>
+      <w:r>
+        <w:rPr>
+          <w:rFonts w:eastAsiaTheme="minorEastAsia" w:hint="eastAsia"/>
+          <w:sz w:val="24"/>
+          <w:lang w:eastAsia="ja-JP"/>
+        </w:rPr>
+        <w:t xml:space="preserve">name (of lecturer, course, major, department), datetime/semester  </w:t>
+      </w:r>
+    </w:p>
+    <w:p>
+      <w:pPr>
+        <w:rPr>
+          <w:rFonts w:eastAsiaTheme="minorEastAsia" w:hint="eastAsia"/>
+          <w:sz w:val="24"/>
+          <w:lang w:eastAsia="ja-JP"/>
+        </w:rPr>
+      </w:pPr>
+      <w:r>
+        <w:rPr>
+          <w:sz w:val="24"/>
+        </w:rPr>
+        <w:t xml:space="preserve">o    </w:t>
+      </w:r>
+      <w:r>
+        <w:rPr>
+          <w:rFonts w:hint="eastAsia"/>
+          <w:sz w:val="24"/>
+        </w:rPr>
+        <w:t>Do feedback</w:t>
+      </w:r>
+    </w:p>
+    <w:p>
+      <w:pPr>
+        <w:rPr>
+          <w:rFonts w:eastAsiaTheme="minorEastAsia"/>
+          <w:sz w:val="24"/>
+          <w:lang w:eastAsia="ja-JP"/>
+        </w:rPr>
+      </w:pPr>
+    </w:p>
+    <w:p>
+      <w:pPr>
+        <w:rPr>
+          <w:b/>
+          <w:sz w:val="24"/>
+        </w:rPr>
+      </w:pPr>
+      <w:r>
+        <w:rPr>
+          <w:b/>
+          <w:sz w:val="24"/>
+        </w:rPr>
+        <w:t xml:space="preserve">•    </w:t>
+      </w:r>
+      <w:r>
+        <w:rPr>
+          <w:rFonts w:hint="eastAsia"/>
+          <w:b/>
+          <w:sz w:val="24"/>
+        </w:rPr>
+        <w:t xml:space="preserve">=== </w:t>
+      </w:r>
+      <w:r>
+        <w:rPr>
+          <w:b/>
+          <w:sz w:val="24"/>
+        </w:rPr>
+        <w:t>Head-of-Academic component</w:t>
+      </w:r>
+      <w:r>
+        <w:rPr>
+          <w:rFonts w:hint="eastAsia"/>
           <w:b/>
           <w:sz w:val="24"/>
         </w:rPr>
@@ -4994,20 +5766,188 @@
         <w:rPr>
           <w:sz w:val="24"/>
         </w:rPr>
-        <w:t xml:space="preserve"> o    View undo</w:t>
+        <w:t xml:space="preserve"> o    Manage users / accounts (CRUD)</w:t>
+      </w:r>
+    </w:p>
+    <w:p>
+      <w:pPr>
+        <w:rPr>
+          <w:sz w:val="24"/>
+        </w:rPr>
+      </w:pPr>
+      <w:r>
+        <w:rPr>
+          <w:sz w:val="24"/>
+        </w:rPr>
+        <w:t xml:space="preserve"> o    Manage departments (CRUD)</w:t>
+      </w:r>
+    </w:p>
+    <w:p>
+      <w:pPr>
+        <w:rPr>
+          <w:sz w:val="24"/>
+        </w:rPr>
+      </w:pPr>
+      <w:r>
+        <w:rPr>
+          <w:sz w:val="24"/>
+        </w:rPr>
+        <w:t xml:space="preserve"> o    Manage majors (CRUD)</w:t>
+      </w:r>
+    </w:p>
+    <w:p>
+      <w:pPr>
+        <w:rPr>
+          <w:sz w:val="24"/>
+        </w:rPr>
+      </w:pPr>
+      <w:r>
+        <w:rPr>
+          <w:sz w:val="24"/>
+        </w:rPr>
+        <w:t xml:space="preserve"> o    Manage courses (CRUD</w:t>
+      </w:r>
+    </w:p>
+    <w:p>
+      <w:pPr>
+        <w:rPr>
+          <w:rFonts w:eastAsiaTheme="minorEastAsia" w:hint="eastAsia"/>
+          <w:sz w:val="24"/>
+          <w:lang w:eastAsia="ja-JP"/>
+        </w:rPr>
+      </w:pPr>
+      <w:r>
+        <w:rPr>
+          <w:sz w:val="24"/>
+        </w:rPr>
+        <w:t xml:space="preserve"> o    Manage lectures (CRUD)</w:t>
+      </w:r>
+    </w:p>
+    <w:p>
+      <w:pPr>
+        <w:rPr>
+          <w:rFonts w:eastAsiaTheme="minorEastAsia" w:hint="eastAsia"/>
+          <w:sz w:val="24"/>
+          <w:lang w:eastAsia="ja-JP"/>
+        </w:rPr>
+      </w:pPr>
+      <w:r>
+        <w:rPr>
+          <w:rFonts w:eastAsiaTheme="minorEastAsia" w:hint="eastAsia"/>
+          <w:sz w:val="24"/>
+          <w:lang w:eastAsia="ja-JP"/>
+        </w:rPr>
+        <w:t xml:space="preserve"> </w:t>
+      </w:r>
+      <w:r>
+        <w:rPr>
+          <w:sz w:val="24"/>
+        </w:rPr>
+        <w:t xml:space="preserve">o    </w:t>
+      </w:r>
+      <w:r>
+        <w:rPr>
+          <w:sz w:val="24"/>
+        </w:rPr>
+        <w:t>Create new feedback form</w:t>
+      </w:r>
+    </w:p>
+    <w:p>
+      <w:pPr>
+        <w:rPr>
+          <w:rFonts w:eastAsiaTheme="minorEastAsia" w:hint="eastAsia"/>
+          <w:sz w:val="24"/>
+          <w:lang w:eastAsia="ja-JP"/>
+        </w:rPr>
+      </w:pPr>
+      <w:r>
+        <w:rPr>
+          <w:rFonts w:eastAsiaTheme="minorEastAsia" w:hint="eastAsia"/>
+          <w:sz w:val="24"/>
+          <w:lang w:eastAsia="ja-JP"/>
+        </w:rPr>
+        <w:t xml:space="preserve"> </w:t>
+      </w:r>
+      <w:r>
+        <w:rPr>
+          <w:sz w:val="24"/>
+        </w:rPr>
+        <w:t>o    Save feedback template</w:t>
+      </w:r>
+    </w:p>
+    <w:p>
+      <w:pPr>
+        <w:rPr>
+          <w:rFonts w:eastAsiaTheme="minorEastAsia" w:hint="eastAsia"/>
+          <w:sz w:val="24"/>
+          <w:lang w:eastAsia="ja-JP"/>
+        </w:rPr>
+      </w:pPr>
+      <w:r>
+        <w:rPr>
+          <w:rFonts w:eastAsiaTheme="minorEastAsia" w:hint="eastAsia"/>
+          <w:sz w:val="24"/>
+          <w:lang w:eastAsia="ja-JP"/>
+        </w:rPr>
+        <w:t xml:space="preserve"> </w:t>
+      </w:r>
+      <w:r>
+        <w:rPr>
+          <w:sz w:val="24"/>
+        </w:rPr>
+        <w:t xml:space="preserve">o    </w:t>
       </w:r>
       <w:r>
         <w:rPr>
           <w:rFonts w:hint="eastAsia"/>
           <w:sz w:val="24"/>
         </w:rPr>
-        <w:t>ne</w:t>
-      </w:r>
-      <w:r>
-        <w:rPr>
-          <w:sz w:val="24"/>
-        </w:rPr>
-        <w:t xml:space="preserve"> feedbacks </w:t>
+        <w:t>View list of feedback</w:t>
+      </w:r>
+      <w:r>
+        <w:rPr>
+          <w:rFonts w:eastAsiaTheme="minorEastAsia" w:hint="eastAsia"/>
+          <w:sz w:val="24"/>
+          <w:lang w:eastAsia="ja-JP"/>
+        </w:rPr>
+        <w:t>s</w:t>
+      </w:r>
+    </w:p>
+    <w:p>
+      <w:pPr>
+        <w:rPr>
+          <w:rFonts w:eastAsiaTheme="minorEastAsia" w:hint="eastAsia"/>
+          <w:sz w:val="24"/>
+          <w:lang w:eastAsia="ja-JP"/>
+        </w:rPr>
+      </w:pPr>
+      <w:r>
+        <w:rPr>
+          <w:rFonts w:eastAsiaTheme="minorEastAsia" w:hint="eastAsia"/>
+          <w:sz w:val="24"/>
+          <w:lang w:eastAsia="ja-JP"/>
+        </w:rPr>
+        <w:t xml:space="preserve"> </w:t>
+      </w:r>
+      <w:r>
+        <w:rPr>
+          <w:sz w:val="24"/>
+        </w:rPr>
+        <w:t xml:space="preserve">o    </w:t>
+      </w:r>
+      <w:r>
+        <w:rPr>
+          <w:sz w:val="24"/>
+        </w:rPr>
+        <w:t>View Report</w:t>
+      </w:r>
+      <w:r>
+        <w:rPr>
+          <w:rFonts w:eastAsiaTheme="minorEastAsia" w:hint="eastAsia"/>
+          <w:sz w:val="24"/>
+          <w:lang w:eastAsia="ja-JP"/>
+        </w:rPr>
+        <w:t xml:space="preserve"> </w:t>
       </w:r>
     </w:p>
     <w:p>
@@ -5020,6 +5960,20 @@
       </w:pPr>
       <w:r>
         <w:rPr>
+          <w:rFonts w:eastAsiaTheme="minorEastAsia" w:hint="eastAsia"/>
+          <w:sz w:val="24"/>
+          <w:lang w:eastAsia="ja-JP"/>
+        </w:rPr>
+        <w:t xml:space="preserve"> </w:t>
+      </w:r>
+      <w:r>
+        <w:rPr>
+          <w:sz w:val="24"/>
+        </w:rPr>
+        <w:t>o</w:t>
+      </w:r>
+      <w:r>
+        <w:rPr>
           <w:rFonts w:hint="eastAsia"/>
           <w:sz w:val="24"/>
         </w:rPr>
@@ -5027,40 +5981,130 @@
       </w:r>
       <w:r>
         <w:rPr>
-          <w:sz w:val="24"/>
-        </w:rPr>
-        <w:t xml:space="preserve">     </w:t>
-      </w:r>
-      <w:r>
-        <w:rPr>
           <w:rFonts w:eastAsiaTheme="minorEastAsia" w:hint="eastAsia"/>
           <w:sz w:val="24"/>
           <w:lang w:eastAsia="ja-JP"/>
         </w:rPr>
-        <w:t>-</w:t>
-      </w:r>
-      <w:r>
-        <w:rPr>
-          <w:sz w:val="24"/>
-        </w:rPr>
-        <w:t xml:space="preserve">    </w:t>
+        <w:t xml:space="preserve">   </w:t>
       </w:r>
       <w:r>
         <w:rPr>
           <w:rFonts w:hint="eastAsia"/>
           <w:sz w:val="24"/>
         </w:rPr>
-        <w:t>Filter based on datetime, course, subject, department</w:t>
-      </w:r>
-    </w:p>
-    <w:p>
-      <w:pPr>
+        <w:t xml:space="preserve">Filter </w:t>
+      </w:r>
+      <w:r>
         <w:rPr>
           <w:rFonts w:eastAsiaTheme="minorEastAsia" w:hint="eastAsia"/>
           <w:sz w:val="24"/>
           <w:lang w:eastAsia="ja-JP"/>
         </w:rPr>
-      </w:pPr>
+        <w:t xml:space="preserve">Reports </w:t>
+      </w:r>
+      <w:r>
+        <w:rPr>
+          <w:rFonts w:hint="eastAsia"/>
+          <w:sz w:val="24"/>
+        </w:rPr>
+        <w:t xml:space="preserve">by </w:t>
+      </w:r>
+      <w:r>
+        <w:rPr>
+          <w:rFonts w:eastAsiaTheme="minorEastAsia" w:hint="eastAsia"/>
+          <w:sz w:val="24"/>
+          <w:lang w:eastAsia="ja-JP"/>
+        </w:rPr>
+        <w:t>scope,</w:t>
+      </w:r>
+      <w:r>
+        <w:rPr>
+          <w:rFonts w:hint="eastAsia"/>
+          <w:sz w:val="24"/>
+        </w:rPr>
+        <w:t xml:space="preserve"> </w:t>
+      </w:r>
+      <w:r>
+        <w:rPr>
+          <w:rFonts w:eastAsiaTheme="minorEastAsia" w:hint="eastAsia"/>
+          <w:sz w:val="24"/>
+          <w:lang w:eastAsia="ja-JP"/>
+        </w:rPr>
+        <w:t xml:space="preserve">name (of lecturer, course, major, department), datetime/semester  </w:t>
+      </w:r>
+      <w:bookmarkStart w:id="12" w:name="_GoBack"/>
+      <w:bookmarkEnd w:id="12"/>
+    </w:p>
+    <w:p>
+      <w:pPr>
+        <w:rPr>
+          <w:b/>
+          <w:sz w:val="24"/>
+        </w:rPr>
+      </w:pPr>
+      <w:r>
+        <w:rPr>
+          <w:b/>
+          <w:sz w:val="24"/>
+        </w:rPr>
+        <w:lastRenderedPageBreak/>
+        <w:t xml:space="preserve">•    </w:t>
+      </w:r>
+      <w:r>
+        <w:rPr>
+          <w:rFonts w:hint="eastAsia"/>
+          <w:b/>
+          <w:sz w:val="24"/>
+        </w:rPr>
+        <w:t xml:space="preserve">=== </w:t>
+      </w:r>
+      <w:r>
+        <w:rPr>
+          <w:b/>
+          <w:sz w:val="24"/>
+        </w:rPr>
+        <w:t>Lecturer component</w:t>
+      </w:r>
+      <w:r>
+        <w:rPr>
+          <w:rFonts w:hint="eastAsia"/>
+          <w:b/>
+          <w:sz w:val="24"/>
+        </w:rPr>
+        <w:t xml:space="preserve"> ===</w:t>
+      </w:r>
+    </w:p>
+    <w:p>
+      <w:pPr>
+        <w:rPr>
+          <w:rFonts w:eastAsiaTheme="minorEastAsia" w:hint="eastAsia"/>
+          <w:sz w:val="24"/>
+          <w:lang w:eastAsia="ja-JP"/>
+        </w:rPr>
+      </w:pPr>
+      <w:r>
+        <w:rPr>
+          <w:sz w:val="24"/>
+        </w:rPr>
+        <w:t xml:space="preserve"> o    View Report for targeted feedback templates</w:t>
+      </w:r>
+    </w:p>
+    <w:p>
+      <w:pPr>
+        <w:rPr>
+          <w:rFonts w:eastAsiaTheme="minorEastAsia" w:hint="eastAsia"/>
+          <w:sz w:val="24"/>
+          <w:lang w:eastAsia="ja-JP"/>
+        </w:rPr>
+      </w:pPr>
+      <w:r>
+        <w:rPr>
+          <w:rFonts w:eastAsiaTheme="minorEastAsia" w:hint="eastAsia"/>
+          <w:sz w:val="24"/>
+          <w:lang w:eastAsia="ja-JP"/>
+        </w:rPr>
+        <w:t xml:space="preserve"> </w:t>
+      </w:r>
       <w:r>
         <w:rPr>
           <w:sz w:val="24"/>
@@ -5072,80 +6116,90 @@
           <w:rFonts w:hint="eastAsia"/>
           <w:sz w:val="24"/>
         </w:rPr>
+        <w:t>View list of feedback</w:t>
+      </w:r>
+      <w:r>
+        <w:rPr>
+          <w:rFonts w:eastAsiaTheme="minorEastAsia" w:hint="eastAsia"/>
+          <w:sz w:val="24"/>
+          <w:lang w:eastAsia="ja-JP"/>
+        </w:rPr>
+        <w:t>s</w:t>
+      </w:r>
+    </w:p>
+    <w:p>
+      <w:pPr>
+        <w:rPr>
+          <w:rFonts w:eastAsiaTheme="minorEastAsia" w:hint="eastAsia"/>
+          <w:sz w:val="24"/>
+          <w:lang w:eastAsia="ja-JP"/>
+        </w:rPr>
+      </w:pPr>
+      <w:r>
+        <w:rPr>
+          <w:rFonts w:eastAsiaTheme="minorEastAsia" w:hint="eastAsia"/>
+          <w:sz w:val="24"/>
+          <w:lang w:eastAsia="ja-JP"/>
+        </w:rPr>
+        <w:t xml:space="preserve"> </w:t>
+      </w:r>
+      <w:r>
+        <w:rPr>
+          <w:sz w:val="24"/>
+        </w:rPr>
+        <w:t xml:space="preserve">o    </w:t>
+      </w:r>
+      <w:r>
+        <w:rPr>
+          <w:rFonts w:hint="eastAsia"/>
+          <w:sz w:val="24"/>
+        </w:rPr>
         <w:t>Do feedback</w:t>
       </w:r>
     </w:p>
     <w:p>
       <w:pPr>
         <w:rPr>
-          <w:rFonts w:eastAsiaTheme="minorEastAsia"/>
+          <w:rFonts w:eastAsiaTheme="minorEastAsia" w:hint="eastAsia"/>
           <w:sz w:val="24"/>
           <w:lang w:eastAsia="ja-JP"/>
         </w:rPr>
       </w:pPr>
-    </w:p>
-    <w:p>
-      <w:pPr>
-        <w:rPr>
-          <w:b/>
-          <w:sz w:val="24"/>
-        </w:rPr>
-      </w:pPr>
-      <w:r>
-        <w:rPr>
-          <w:b/>
-          <w:sz w:val="24"/>
-        </w:rPr>
-        <w:t xml:space="preserve">•    </w:t>
+      <w:r>
+        <w:rPr>
+          <w:rFonts w:eastAsiaTheme="minorEastAsia" w:hint="eastAsia"/>
+          <w:sz w:val="24"/>
+          <w:lang w:eastAsia="ja-JP"/>
+        </w:rPr>
+        <w:t xml:space="preserve"> </w:t>
+      </w:r>
+      <w:r>
+        <w:rPr>
+          <w:sz w:val="24"/>
+        </w:rPr>
+        <w:t>o</w:t>
       </w:r>
       <w:r>
         <w:rPr>
           <w:rFonts w:hint="eastAsia"/>
-          <w:b/>
-          <w:sz w:val="24"/>
-        </w:rPr>
-        <w:t xml:space="preserve">=== </w:t>
-      </w:r>
-      <w:r>
-        <w:rPr>
-          <w:b/>
-          <w:sz w:val="24"/>
-        </w:rPr>
-        <w:t>Staff component</w:t>
+          <w:sz w:val="24"/>
+        </w:rPr>
+        <w:t xml:space="preserve"> </w:t>
+      </w:r>
+      <w:r>
+        <w:rPr>
+          <w:rFonts w:eastAsiaTheme="minorEastAsia" w:hint="eastAsia"/>
+          <w:sz w:val="24"/>
+          <w:lang w:eastAsia="ja-JP"/>
+        </w:rPr>
+        <w:t xml:space="preserve">   </w:t>
       </w:r>
       <w:r>
         <w:rPr>
           <w:rFonts w:hint="eastAsia"/>
-          <w:b/>
-          <w:sz w:val="24"/>
-        </w:rPr>
-        <w:t xml:space="preserve"> ===</w:t>
-      </w:r>
-    </w:p>
-    <w:p>
-      <w:pPr>
-        <w:rPr>
-          <w:sz w:val="24"/>
-        </w:rPr>
-      </w:pPr>
-      <w:r>
-        <w:rPr>
-          <w:sz w:val="24"/>
-        </w:rPr>
-        <w:t xml:space="preserve"> o     Create new feedback form:</w:t>
-      </w:r>
-    </w:p>
-    <w:p>
-      <w:pPr>
-        <w:rPr>
-          <w:sz w:val="24"/>
-        </w:rPr>
-      </w:pPr>
-      <w:r>
-        <w:rPr>
-          <w:sz w:val="24"/>
-        </w:rPr>
-        <w:t xml:space="preserve">     </w:t>
+          <w:sz w:val="24"/>
+        </w:rPr>
+        <w:t xml:space="preserve">Filter </w:t>
       </w:r>
       <w:r>
         <w:rPr>
@@ -5153,40 +6207,21 @@
           <w:sz w:val="24"/>
           <w:lang w:eastAsia="ja-JP"/>
         </w:rPr>
-        <w:t>-</w:t>
-      </w:r>
-      <w:r>
-        <w:rPr>
-          <w:sz w:val="24"/>
-        </w:rPr>
-        <w:t xml:space="preserve">    Choose</w:t>
+        <w:t xml:space="preserve">Reports </w:t>
       </w:r>
       <w:r>
         <w:rPr>
           <w:rFonts w:hint="eastAsia"/>
           <w:sz w:val="24"/>
         </w:rPr>
-        <w:t xml:space="preserve"> existed</w:t>
-      </w:r>
-      <w:r>
-        <w:rPr>
-          <w:sz w:val="24"/>
-        </w:rPr>
-        <w:t xml:space="preserve"> template</w:t>
-      </w:r>
-    </w:p>
-    <w:p>
-      <w:pPr>
-        <w:rPr>
-          <w:sz w:val="24"/>
-        </w:rPr>
-      </w:pPr>
+        <w:t xml:space="preserve">by </w:t>
+      </w:r>
       <w:r>
         <w:rPr>
           <w:rFonts w:hint="eastAsia"/>
           <w:sz w:val="24"/>
         </w:rPr>
-        <w:t xml:space="preserve">     </w:t>
+        <w:t>datetime</w:t>
       </w:r>
       <w:r>
         <w:rPr>
@@ -5194,491 +6229,19 @@
           <w:sz w:val="24"/>
           <w:lang w:eastAsia="ja-JP"/>
         </w:rPr>
-        <w:t>-</w:t>
-      </w:r>
-      <w:r>
-        <w:rPr>
-          <w:sz w:val="24"/>
-        </w:rPr>
-        <w:t xml:space="preserve">    Choose </w:t>
-      </w:r>
-      <w:r>
-        <w:rPr>
-          <w:rFonts w:hint="eastAsia"/>
-          <w:sz w:val="24"/>
-        </w:rPr>
-        <w:t>scope (lecture, major, course, department)</w:t>
-      </w:r>
-    </w:p>
-    <w:p>
-      <w:pPr>
-        <w:rPr>
-          <w:sz w:val="24"/>
-        </w:rPr>
-      </w:pPr>
-      <w:r>
-        <w:rPr>
-          <w:sz w:val="24"/>
-        </w:rPr>
-        <w:t xml:space="preserve">     </w:t>
-      </w:r>
-      <w:r>
-        <w:rPr>
-          <w:rFonts w:eastAsiaTheme="minorEastAsia" w:hint="eastAsia"/>
-          <w:sz w:val="24"/>
-          <w:lang w:eastAsia="ja-JP"/>
-        </w:rPr>
-        <w:t>-</w:t>
-      </w:r>
-      <w:r>
-        <w:rPr>
-          <w:sz w:val="24"/>
-        </w:rPr>
-        <w:t xml:space="preserve">    Drag-n-drop feedback items</w:t>
-      </w:r>
-    </w:p>
-    <w:p>
-      <w:pPr>
-        <w:rPr>
-          <w:sz w:val="24"/>
-        </w:rPr>
-      </w:pPr>
-      <w:r>
-        <w:rPr>
-          <w:sz w:val="24"/>
-        </w:rPr>
-        <w:t xml:space="preserve">     </w:t>
-      </w:r>
-      <w:r>
-        <w:rPr>
-          <w:rFonts w:eastAsiaTheme="minorEastAsia" w:hint="eastAsia"/>
-          <w:sz w:val="24"/>
-          <w:lang w:eastAsia="ja-JP"/>
-        </w:rPr>
-        <w:t>-</w:t>
-      </w:r>
-      <w:r>
-        <w:rPr>
-          <w:sz w:val="24"/>
-        </w:rPr>
-        <w:t xml:space="preserve">    Set suggested improvement</w:t>
-      </w:r>
-    </w:p>
-    <w:p>
-      <w:pPr>
-        <w:rPr>
-          <w:sz w:val="24"/>
-        </w:rPr>
-      </w:pPr>
-      <w:r>
-        <w:rPr>
-          <w:sz w:val="24"/>
-        </w:rPr>
-        <w:t xml:space="preserve">     </w:t>
-      </w:r>
-      <w:r>
-        <w:rPr>
-          <w:rFonts w:eastAsiaTheme="minorEastAsia" w:hint="eastAsia"/>
-          <w:sz w:val="24"/>
-          <w:lang w:eastAsia="ja-JP"/>
-        </w:rPr>
-        <w:t>-</w:t>
-      </w:r>
-      <w:r>
-        <w:rPr>
-          <w:sz w:val="24"/>
-        </w:rPr>
-        <w:t xml:space="preserve">    Set interval time for feedback</w:t>
-      </w:r>
-    </w:p>
-    <w:p>
-      <w:pPr>
-        <w:rPr>
-          <w:sz w:val="24"/>
-        </w:rPr>
-      </w:pPr>
-      <w:r>
-        <w:rPr>
-          <w:sz w:val="24"/>
-        </w:rPr>
-        <w:t xml:space="preserve">o     </w:t>
-      </w:r>
-      <w:r>
-        <w:rPr>
-          <w:rFonts w:hint="eastAsia"/>
-          <w:sz w:val="24"/>
-        </w:rPr>
-        <w:t>View list of current feedback</w:t>
-      </w:r>
-    </w:p>
-    <w:p>
-      <w:pPr>
-        <w:rPr>
-          <w:sz w:val="24"/>
-        </w:rPr>
-      </w:pPr>
-      <w:r>
-        <w:rPr>
-          <w:rFonts w:hint="eastAsia"/>
-          <w:sz w:val="24"/>
-        </w:rPr>
-        <w:t xml:space="preserve">     </w:t>
-      </w:r>
-      <w:r>
-        <w:rPr>
-          <w:rFonts w:eastAsiaTheme="minorEastAsia" w:hint="eastAsia"/>
-          <w:sz w:val="24"/>
-          <w:lang w:eastAsia="ja-JP"/>
-        </w:rPr>
-        <w:t>-</w:t>
-      </w:r>
-      <w:r>
-        <w:rPr>
-          <w:sz w:val="24"/>
-        </w:rPr>
-        <w:t xml:space="preserve">    </w:t>
-      </w:r>
-      <w:r>
-        <w:rPr>
-          <w:rFonts w:hint="eastAsia"/>
-          <w:sz w:val="24"/>
-        </w:rPr>
-        <w:t>Filter which feedback is done and which is still running</w:t>
-      </w:r>
-    </w:p>
-    <w:p>
-      <w:pPr>
-        <w:rPr>
-          <w:sz w:val="24"/>
-        </w:rPr>
-      </w:pPr>
-      <w:r>
-        <w:rPr>
-          <w:sz w:val="24"/>
-        </w:rPr>
-        <w:t>o     Set target role to send report</w:t>
-      </w:r>
-    </w:p>
-    <w:p>
-      <w:pPr>
-        <w:rPr>
-          <w:sz w:val="24"/>
-        </w:rPr>
-      </w:pPr>
-      <w:r>
-        <w:rPr>
-          <w:rFonts w:hint="eastAsia"/>
-          <w:sz w:val="24"/>
-        </w:rPr>
-        <w:t xml:space="preserve">     </w:t>
-      </w:r>
-      <w:r>
-        <w:rPr>
-          <w:rFonts w:eastAsiaTheme="minorEastAsia" w:hint="eastAsia"/>
-          <w:sz w:val="24"/>
-          <w:lang w:eastAsia="ja-JP"/>
-        </w:rPr>
-        <w:t>-</w:t>
-      </w:r>
-      <w:r>
-        <w:rPr>
-          <w:sz w:val="24"/>
-        </w:rPr>
-        <w:t xml:space="preserve">    </w:t>
-      </w:r>
-      <w:r>
-        <w:rPr>
-          <w:rFonts w:hint="eastAsia"/>
-          <w:sz w:val="24"/>
-        </w:rPr>
-        <w:t>Choose between lecturer, head of Academic, or both</w:t>
-      </w:r>
-    </w:p>
-    <w:p>
-      <w:pPr>
-        <w:rPr>
-          <w:sz w:val="24"/>
-        </w:rPr>
-      </w:pPr>
-      <w:r>
-        <w:rPr>
-          <w:sz w:val="24"/>
-        </w:rPr>
-        <w:t>o     Save feedback template</w:t>
-      </w:r>
-    </w:p>
-    <w:p>
-      <w:pPr>
-        <w:rPr>
-          <w:sz w:val="24"/>
-        </w:rPr>
-      </w:pPr>
-      <w:r>
-        <w:rPr>
-          <w:sz w:val="24"/>
-        </w:rPr>
-        <w:t>o     View Report</w:t>
-      </w:r>
-    </w:p>
-    <w:p>
-      <w:pPr>
-        <w:rPr>
-          <w:rFonts w:eastAsiaTheme="minorEastAsia" w:hint="eastAsia"/>
-          <w:sz w:val="24"/>
-          <w:lang w:eastAsia="ja-JP"/>
-        </w:rPr>
-      </w:pPr>
-      <w:r>
-        <w:rPr>
-          <w:rFonts w:hint="eastAsia"/>
-          <w:sz w:val="24"/>
-        </w:rPr>
-        <w:t xml:space="preserve">     </w:t>
-      </w:r>
-      <w:r>
-        <w:rPr>
-          <w:rFonts w:eastAsiaTheme="minorEastAsia" w:hint="eastAsia"/>
-          <w:sz w:val="24"/>
-          <w:lang w:eastAsia="ja-JP"/>
-        </w:rPr>
-        <w:t>-</w:t>
-      </w:r>
-      <w:r>
-        <w:rPr>
-          <w:sz w:val="24"/>
-        </w:rPr>
-        <w:t xml:space="preserve">    </w:t>
-      </w:r>
-      <w:r>
-        <w:rPr>
-          <w:rFonts w:hint="eastAsia"/>
-          <w:sz w:val="24"/>
-        </w:rPr>
-        <w:t>Filter by lecturer name</w:t>
-      </w:r>
-    </w:p>
-    <w:p>
-      <w:pPr>
-        <w:rPr>
-          <w:rFonts w:eastAsiaTheme="minorEastAsia"/>
-          <w:sz w:val="24"/>
-          <w:lang w:eastAsia="ja-JP"/>
-        </w:rPr>
-      </w:pPr>
-    </w:p>
-    <w:p>
-      <w:pPr>
-        <w:rPr>
-          <w:b/>
-          <w:sz w:val="24"/>
-        </w:rPr>
-      </w:pPr>
-      <w:r>
-        <w:rPr>
-          <w:b/>
-          <w:sz w:val="24"/>
-        </w:rPr>
-        <w:t xml:space="preserve">•    </w:t>
-      </w:r>
-      <w:r>
-        <w:rPr>
-          <w:rFonts w:hint="eastAsia"/>
-          <w:b/>
-          <w:sz w:val="24"/>
-        </w:rPr>
-        <w:t xml:space="preserve">=== </w:t>
-      </w:r>
-      <w:r>
-        <w:rPr>
-          <w:b/>
-          <w:sz w:val="24"/>
-        </w:rPr>
-        <w:t>Head-of-Academic component</w:t>
-      </w:r>
-      <w:r>
-        <w:rPr>
-          <w:rFonts w:hint="eastAsia"/>
-          <w:b/>
-          <w:sz w:val="24"/>
-        </w:rPr>
-        <w:t xml:space="preserve"> ===</w:t>
-      </w:r>
-    </w:p>
-    <w:p>
-      <w:pPr>
-        <w:rPr>
-          <w:sz w:val="24"/>
-        </w:rPr>
-      </w:pPr>
-      <w:r>
-        <w:rPr>
-          <w:sz w:val="24"/>
-        </w:rPr>
-        <w:t xml:space="preserve"> o    Manage users / accounts (CRUD)</w:t>
-      </w:r>
-    </w:p>
-    <w:p>
-      <w:pPr>
-        <w:rPr>
-          <w:sz w:val="24"/>
-        </w:rPr>
-      </w:pPr>
-      <w:r>
-        <w:rPr>
-          <w:sz w:val="24"/>
-        </w:rPr>
-        <w:t xml:space="preserve"> o    Manage departments (CRUD)</w:t>
-      </w:r>
-    </w:p>
-    <w:p>
-      <w:pPr>
-        <w:rPr>
-          <w:sz w:val="24"/>
-        </w:rPr>
-      </w:pPr>
-      <w:r>
-        <w:rPr>
-          <w:sz w:val="24"/>
-        </w:rPr>
-        <w:t xml:space="preserve"> o    Manage majors (CRUD)</w:t>
-      </w:r>
-    </w:p>
-    <w:p>
-      <w:pPr>
-        <w:rPr>
-          <w:sz w:val="24"/>
-        </w:rPr>
-      </w:pPr>
-      <w:r>
-        <w:rPr>
-          <w:sz w:val="24"/>
-        </w:rPr>
-        <w:t xml:space="preserve"> o    Manage courses (CRUD</w:t>
-      </w:r>
-    </w:p>
-    <w:p>
-      <w:pPr>
-        <w:rPr>
-          <w:rFonts w:eastAsiaTheme="minorEastAsia" w:hint="eastAsia"/>
-          <w:sz w:val="24"/>
-          <w:lang w:eastAsia="ja-JP"/>
-        </w:rPr>
-      </w:pPr>
-      <w:r>
-        <w:rPr>
-          <w:sz w:val="24"/>
-        </w:rPr>
-        <w:t xml:space="preserve"> o    Manage lectures (CRUD)</w:t>
-      </w:r>
-    </w:p>
-    <w:p>
-      <w:pPr>
-        <w:rPr>
-          <w:rFonts w:eastAsiaTheme="minorEastAsia" w:hint="eastAsia"/>
-          <w:sz w:val="24"/>
-          <w:lang w:eastAsia="ja-JP"/>
-        </w:rPr>
-      </w:pPr>
-    </w:p>
-    <w:p>
-      <w:pPr>
-        <w:rPr>
-          <w:b/>
-          <w:sz w:val="24"/>
-        </w:rPr>
-      </w:pPr>
-      <w:r>
-        <w:rPr>
-          <w:b/>
-          <w:sz w:val="24"/>
-        </w:rPr>
-        <w:t xml:space="preserve">•    </w:t>
-      </w:r>
-      <w:r>
-        <w:rPr>
-          <w:rFonts w:hint="eastAsia"/>
-          <w:b/>
-          <w:sz w:val="24"/>
-        </w:rPr>
-        <w:t xml:space="preserve">=== </w:t>
-      </w:r>
-      <w:r>
-        <w:rPr>
-          <w:b/>
-          <w:sz w:val="24"/>
-        </w:rPr>
-        <w:t>Lecturer component</w:t>
-      </w:r>
-      <w:r>
-        <w:rPr>
-          <w:rFonts w:hint="eastAsia"/>
-          <w:b/>
-          <w:sz w:val="24"/>
-        </w:rPr>
-        <w:t xml:space="preserve"> ===</w:t>
-      </w:r>
-    </w:p>
-    <w:p>
-      <w:pPr>
-        <w:rPr>
-          <w:sz w:val="24"/>
-        </w:rPr>
-      </w:pPr>
-      <w:r>
-        <w:rPr>
-          <w:sz w:val="24"/>
-        </w:rPr>
-        <w:t xml:space="preserve"> o    View Report for targeted feedback templates</w:t>
-      </w:r>
-    </w:p>
-    <w:p>
-      <w:pPr>
-        <w:rPr>
-          <w:sz w:val="24"/>
-        </w:rPr>
-      </w:pPr>
-      <w:r>
-        <w:rPr>
-          <w:rFonts w:hint="eastAsia"/>
-          <w:sz w:val="24"/>
-        </w:rPr>
-        <w:t xml:space="preserve">     </w:t>
-      </w:r>
-      <w:r>
-        <w:rPr>
-          <w:rFonts w:eastAsiaTheme="minorEastAsia" w:hint="eastAsia"/>
-          <w:sz w:val="24"/>
-          <w:lang w:eastAsia="ja-JP"/>
-        </w:rPr>
-        <w:t>-</w:t>
-      </w:r>
-      <w:r>
-        <w:rPr>
-          <w:sz w:val="24"/>
-        </w:rPr>
-        <w:t xml:space="preserve">    </w:t>
-      </w:r>
-      <w:r>
-        <w:rPr>
-          <w:rFonts w:hint="eastAsia"/>
-          <w:sz w:val="24"/>
-        </w:rPr>
-        <w:t>Filter by course name, datetime</w:t>
-      </w:r>
-    </w:p>
-    <w:p>
-      <w:pPr>
-        <w:pStyle w:val="BodyText"/>
-        <w:spacing w:line="244" w:lineRule="exact"/>
-        <w:ind w:left="525"/>
-        <w:rPr>
-          <w:i w:val="0"/>
-          <w:sz w:val="24"/>
-        </w:rPr>
-      </w:pPr>
-      <w:r>
-        <w:rPr>
-          <w:i w:val="0"/>
+        <w:t>/semester</w:t>
+      </w:r>
+    </w:p>
+    <w:p>
+      <w:pPr>
+        <w:rPr>
+          <w:i/>
+          <w:sz w:val="24"/>
+        </w:rPr>
+      </w:pPr>
+      <w:r>
+        <w:rPr>
+          <w:i/>
           <w:sz w:val="24"/>
         </w:rPr>
         <w:tab/>
@@ -5785,7 +6348,6 @@
               <w:rPr>
                 <w:i/>
               </w:rPr>
-              <w:lastRenderedPageBreak/>
               <w:t>No</w:t>
             </w:r>
           </w:p>
@@ -5906,7 +6468,7 @@
               <w:pStyle w:val="TableParagraph"/>
               <w:spacing w:line="234" w:lineRule="exact"/>
               <w:rPr>
-                <w:rFonts w:eastAsiaTheme="minorEastAsia" w:hint="eastAsia"/>
+                <w:rFonts w:eastAsiaTheme="minorEastAsia"/>
                 <w:i/>
                 <w:lang w:eastAsia="ja-JP"/>
               </w:rPr>
@@ -6030,7 +6592,7 @@
               <w:pStyle w:val="TableParagraph"/>
               <w:spacing w:line="232" w:lineRule="exact"/>
               <w:rPr>
-                <w:rFonts w:eastAsiaTheme="minorEastAsia" w:hint="eastAsia"/>
+                <w:rFonts w:eastAsiaTheme="minorEastAsia"/>
                 <w:i/>
                 <w:lang w:eastAsia="ja-JP"/>
               </w:rPr>
@@ -67309,7 +67871,7 @@
 </file>
 
 <file path=customXml/itemProps1.xml><?xml version="1.0" encoding="utf-8"?>
-<ds:datastoreItem xmlns:ds="http://schemas.openxmlformats.org/officeDocument/2006/customXml" ds:itemID="{EEF1256C-3254-4DD2-9D78-1716FC7BE957}">
+<ds:datastoreItem xmlns:ds="http://schemas.openxmlformats.org/officeDocument/2006/customXml" ds:itemID="{C7502008-59BF-40C2-8476-9D022F0D5303}">
   <ds:schemaRefs>
     <ds:schemaRef ds:uri="http://schemas.openxmlformats.org/officeDocument/2006/bibliography"/>
   </ds:schemaRefs>

</xml_diff>

<commit_message>
Edit report 2, add ERD-Tu.mdj
</commit_message>
<xml_diff>
--- a/Document/CapstoneProjectReport.docx
+++ b/Document/CapstoneProjectReport.docx
@@ -12014,20 +12014,18 @@
         <w:ind w:left="496" w:right="392"/>
         <w:jc w:val="center"/>
         <w:rPr>
-          <w:rFonts w:ascii="Arial" w:eastAsiaTheme="minorEastAsia" w:hint="eastAsia"/>
+          <w:rFonts w:ascii="Arial" w:eastAsiaTheme="minorEastAsia"/>
           <w:sz w:val="24"/>
           <w:szCs w:val="24"/>
           <w:lang w:eastAsia="ja-JP"/>
         </w:rPr>
       </w:pPr>
-      <w:bookmarkStart w:id="14" w:name="_GoBack"/>
-      <w:bookmarkEnd w:id="14"/>
     </w:p>
     <w:p>
       <w:pPr>
         <w:pStyle w:val="BodyText"/>
         <w:rPr>
-          <w:rFonts w:eastAsiaTheme="minorEastAsia" w:hint="eastAsia"/>
+          <w:rFonts w:eastAsiaTheme="minorEastAsia"/>
           <w:i w:val="0"/>
           <w:sz w:val="24"/>
           <w:szCs w:val="24"/>
@@ -12459,8 +12457,10 @@
               <w:pStyle w:val="TableParagraph"/>
               <w:spacing w:line="232" w:lineRule="exact"/>
               <w:rPr>
+                <w:rFonts w:eastAsiaTheme="minorEastAsia" w:hint="eastAsia"/>
                 <w:sz w:val="24"/>
                 <w:szCs w:val="24"/>
+                <w:lang w:eastAsia="ja-JP"/>
               </w:rPr>
             </w:pPr>
             <w:r>
@@ -12469,6 +12469,15 @@
                 <w:szCs w:val="24"/>
               </w:rPr>
               <w:t>StarUML</w:t>
+            </w:r>
+            <w:r>
+              <w:rPr>
+                <w:rFonts w:eastAsiaTheme="minorEastAsia" w:hint="eastAsia"/>
+                <w:sz w:val="24"/>
+                <w:szCs w:val="24"/>
+                <w:lang w:eastAsia="ja-JP"/>
+              </w:rPr>
+              <w:t xml:space="preserve"> 2.8.0</w:t>
             </w:r>
           </w:p>
         </w:tc>
@@ -12712,14 +12721,16 @@
                 <w:sz w:val="24"/>
                 <w:szCs w:val="24"/>
               </w:rPr>
-              <w:t>MySQL 5.</w:t>
-            </w:r>
-            <w:r>
-              <w:rPr>
+              <w:t>MySQL 5.7</w:t>
+            </w:r>
+            <w:r>
+              <w:rPr>
+                <w:rFonts w:eastAsiaTheme="minorEastAsia" w:hint="eastAsia"/>
                 <w:sz w:val="24"/>
                 <w:szCs w:val="24"/>
-              </w:rPr>
-              <w:t>7</w:t>
+                <w:lang w:eastAsia="ja-JP"/>
+              </w:rPr>
+              <w:t>, SQL Server 2005</w:t>
             </w:r>
           </w:p>
         </w:tc>
@@ -14611,11 +14622,10 @@
           <w:p>
             <w:pPr>
               <w:pStyle w:val="TableParagraph"/>
-              <w:ind w:left="0"/>
-              <w:rPr>
-                <w:rFonts w:eastAsiaTheme="minorEastAsia"/>
-                <w:sz w:val="24"/>
-                <w:lang w:eastAsia="ja-JP"/>
+              <w:spacing w:line="247" w:lineRule="exact"/>
+              <w:rPr>
+                <w:sz w:val="24"/>
+                <w:szCs w:val="24"/>
               </w:rPr>
             </w:pPr>
             <w:r>
@@ -14624,15 +14634,28 @@
                 <w:sz w:val="18"/>
                 <w:lang w:eastAsia="ja-JP"/>
               </w:rPr>
-              <w:t xml:space="preserve">  </w:t>
-            </w:r>
-            <w:r>
-              <w:rPr>
-                <w:rFonts w:eastAsiaTheme="minorEastAsia" w:hint="eastAsia"/>
-                <w:sz w:val="24"/>
-                <w:lang w:eastAsia="ja-JP"/>
-              </w:rPr>
-              <w:t>Netbeans 8.1, IntelliJ 2016.3.2</w:t>
+              <w:t xml:space="preserve"> </w:t>
+            </w:r>
+            <w:r>
+              <w:rPr>
+                <w:sz w:val="24"/>
+                <w:szCs w:val="24"/>
+              </w:rPr>
+              <w:t>NetBeans 8.2, IntelliJ</w:t>
+            </w:r>
+            <w:r>
+              <w:rPr>
+                <w:sz w:val="24"/>
+                <w:szCs w:val="24"/>
+              </w:rPr>
+              <w:t xml:space="preserve"> IDEA </w:t>
+            </w:r>
+            <w:r>
+              <w:rPr>
+                <w:sz w:val="24"/>
+                <w:szCs w:val="24"/>
+              </w:rPr>
+              <w:t>17.2, Android Studio 3.0</w:t>
             </w:r>
           </w:p>
         </w:tc>
@@ -14674,12 +14697,37 @@
               <w:pStyle w:val="TableParagraph"/>
               <w:ind w:left="0"/>
               <w:rPr>
-                <w:rFonts w:ascii="Cambria" w:eastAsiaTheme="minorEastAsia" w:hAnsi="Cambria"/>
+                <w:rFonts w:ascii="Cambria" w:eastAsiaTheme="minorEastAsia" w:hAnsi="Cambria" w:hint="eastAsia"/>
                 <w:sz w:val="24"/>
                 <w:szCs w:val="24"/>
                 <w:lang w:eastAsia="ja-JP"/>
               </w:rPr>
             </w:pPr>
+            <w:r>
+              <w:rPr>
+                <w:rFonts w:eastAsiaTheme="minorEastAsia" w:hint="eastAsia"/>
+                <w:sz w:val="24"/>
+                <w:szCs w:val="24"/>
+                <w:lang w:eastAsia="ja-JP"/>
+              </w:rPr>
+              <w:t xml:space="preserve">  </w:t>
+            </w:r>
+            <w:r>
+              <w:rPr>
+                <w:sz w:val="24"/>
+                <w:szCs w:val="24"/>
+              </w:rPr>
+              <w:t>MySQL 5.7</w:t>
+            </w:r>
+            <w:r>
+              <w:rPr>
+                <w:rFonts w:eastAsiaTheme="minorEastAsia" w:hint="eastAsia"/>
+                <w:sz w:val="24"/>
+                <w:szCs w:val="24"/>
+                <w:lang w:eastAsia="ja-JP"/>
+              </w:rPr>
+              <w:t>, SQL Server 2005</w:t>
+            </w:r>
           </w:p>
         </w:tc>
       </w:tr>
@@ -14843,9 +14891,9 @@
         <w:ind w:left="1575" w:hanging="405"/>
         <w:jc w:val="both"/>
       </w:pPr>
-      <w:bookmarkStart w:id="15" w:name="_Toc489542301"/>
-      <w:bookmarkStart w:id="16" w:name="_Toc490427383"/>
-      <w:bookmarkStart w:id="17" w:name="_Toc500138104"/>
+      <w:bookmarkStart w:id="14" w:name="_Toc489542301"/>
+      <w:bookmarkStart w:id="15" w:name="_Toc490427383"/>
+      <w:bookmarkStart w:id="16" w:name="_Toc500138104"/>
       <w:r>
         <w:rPr>
           <w:rFonts w:eastAsiaTheme="minorEastAsia" w:hint="eastAsia"/>
@@ -14856,9 +14904,9 @@
       <w:r>
         <w:t>Product Backlog</w:t>
       </w:r>
+      <w:bookmarkEnd w:id="14"/>
       <w:bookmarkEnd w:id="15"/>
       <w:bookmarkEnd w:id="16"/>
-      <w:bookmarkEnd w:id="17"/>
     </w:p>
     <w:p>
       <w:pPr>
@@ -14900,7 +14948,7 @@
         <w:spacing w:before="120" w:after="100" w:afterAutospacing="1"/>
         <w:ind w:left="1575" w:hanging="405"/>
       </w:pPr>
-      <w:bookmarkStart w:id="18" w:name="_Toc500138105"/>
+      <w:bookmarkStart w:id="17" w:name="_Toc500138105"/>
       <w:r>
         <w:rPr>
           <w:rFonts w:eastAsiaTheme="minorEastAsia" w:hint="eastAsia"/>
@@ -14911,7 +14959,7 @@
       <w:r>
         <w:t>Sprint Backlog</w:t>
       </w:r>
-      <w:bookmarkEnd w:id="18"/>
+      <w:bookmarkEnd w:id="17"/>
     </w:p>
     <w:p>
       <w:pPr>
@@ -14935,15 +14983,17 @@
         <w:lastRenderedPageBreak/>
         <w:t xml:space="preserve">All sprint backlog could be found </w:t>
       </w:r>
-      <w:r>
-        <w:rPr>
-          <w:rFonts w:ascii="Cambria" w:hAnsi="Cambria"/>
-          <w:color w:val="0000FF"/>
-          <w:sz w:val="24"/>
-          <w:szCs w:val="24"/>
-        </w:rPr>
-        <w:t>here</w:t>
-      </w:r>
+      <w:hyperlink r:id="rId22" w:history="1">
+        <w:r>
+          <w:rPr>
+            <w:rStyle w:val="Hyperlink"/>
+            <w:rFonts w:ascii="Cambria" w:hAnsi="Cambria"/>
+            <w:sz w:val="24"/>
+            <w:szCs w:val="24"/>
+          </w:rPr>
+          <w:t>here</w:t>
+        </w:r>
+      </w:hyperlink>
     </w:p>
     <w:p>
       <w:pPr>
@@ -14958,10 +15008,10 @@
         <w:ind w:left="1575" w:hanging="405"/>
         <w:jc w:val="both"/>
       </w:pPr>
-      <w:bookmarkStart w:id="19" w:name="_Toc479512096"/>
-      <w:bookmarkStart w:id="20" w:name="_Toc489542303"/>
-      <w:bookmarkStart w:id="21" w:name="_Toc490427385"/>
-      <w:bookmarkStart w:id="22" w:name="_Toc500138106"/>
+      <w:bookmarkStart w:id="18" w:name="_Toc479512096"/>
+      <w:bookmarkStart w:id="19" w:name="_Toc489542303"/>
+      <w:bookmarkStart w:id="20" w:name="_Toc490427385"/>
+      <w:bookmarkStart w:id="21" w:name="_Toc500138106"/>
       <w:r>
         <w:rPr>
           <w:rFonts w:eastAsiaTheme="minorEastAsia" w:hint="eastAsia"/>
@@ -14972,10 +15022,10 @@
       <w:r>
         <w:t>Deliverables</w:t>
       </w:r>
+      <w:bookmarkEnd w:id="18"/>
       <w:bookmarkEnd w:id="19"/>
       <w:bookmarkEnd w:id="20"/>
       <w:bookmarkEnd w:id="21"/>
-      <w:bookmarkEnd w:id="22"/>
     </w:p>
     <w:tbl>
       <w:tblPr>
@@ -15430,14 +15480,21 @@
               <w:rPr>
                 <w:rFonts w:ascii="Cambria" w:hAnsi="Cambria"/>
               </w:rPr>
-              <w:t>Study Spring Boot Framework</w:t>
+              <w:t xml:space="preserve">Design User Interface for </w:t>
             </w:r>
             <w:r>
               <w:rPr>
                 <w:rFonts w:ascii="Cambria" w:eastAsiaTheme="minorEastAsia" w:hAnsi="Cambria" w:hint="eastAsia"/>
                 <w:lang w:eastAsia="ja-JP"/>
               </w:rPr>
-              <w:t xml:space="preserve"> (continue), </w:t>
+              <w:t xml:space="preserve">Web Application </w:t>
+            </w:r>
+            <w:r>
+              <w:rPr>
+                <w:rFonts w:ascii="Cambria" w:eastAsiaTheme="minorEastAsia" w:hAnsi="Cambria" w:hint="eastAsia"/>
+                <w:lang w:eastAsia="ja-JP"/>
+              </w:rPr>
+              <w:t xml:space="preserve">(continue), </w:t>
             </w:r>
             <w:r>
               <w:rPr>
@@ -15982,7 +16039,7 @@
                 <w:sz w:val="22"/>
               </w:rPr>
             </w:pPr>
-            <w:bookmarkStart w:id="23" w:name="_Toc500138177"/>
+            <w:bookmarkStart w:id="22" w:name="_Toc500138177"/>
             <w:r>
               <w:rPr>
                 <w:rFonts w:ascii="Cambria" w:hAnsi="Cambria"/>
@@ -15991,7 +16048,7 @@
               </w:rPr>
               <w:t>Table 6: Deliverables</w:t>
             </w:r>
-            <w:bookmarkEnd w:id="23"/>
+            <w:bookmarkEnd w:id="22"/>
           </w:p>
         </w:tc>
       </w:tr>
@@ -16150,15 +16207,19 @@
         </w:rPr>
         <w:t xml:space="preserve"> could be found </w:t>
       </w:r>
-      <w:r>
-        <w:rPr>
-          <w:rFonts w:ascii="Cambria" w:hAnsi="Cambria"/>
-          <w:color w:val="0000FF"/>
-          <w:sz w:val="24"/>
-          <w:szCs w:val="24"/>
-        </w:rPr>
-        <w:t>here</w:t>
-      </w:r>
+      <w:hyperlink r:id="rId23" w:history="1">
+        <w:r>
+          <w:rPr>
+            <w:rStyle w:val="Hyperlink"/>
+            <w:rFonts w:ascii="Cambria" w:hAnsi="Cambria"/>
+            <w:sz w:val="24"/>
+            <w:szCs w:val="24"/>
+          </w:rPr>
+          <w:t>here</w:t>
+        </w:r>
+      </w:hyperlink>
+      <w:bookmarkStart w:id="23" w:name="_GoBack"/>
+      <w:bookmarkEnd w:id="23"/>
     </w:p>
     <w:p>
       <w:pPr>
@@ -16578,7 +16639,7 @@
           <w:szCs w:val="24"/>
         </w:rPr>
       </w:pPr>
-      <w:hyperlink r:id="rId22">
+      <w:hyperlink r:id="rId24">
         <w:r>
           <w:rPr>
             <w:color w:val="4BACC6" w:themeColor="accent5"/>
@@ -16833,7 +16894,7 @@
           <w:sz w:val="24"/>
         </w:rPr>
         <w:sectPr>
-          <w:footerReference w:type="default" r:id="rId23"/>
+          <w:footerReference w:type="default" r:id="rId25"/>
           <w:pgSz w:w="11910" w:h="16840"/>
           <w:pgMar w:top="1580" w:right="300" w:bottom="900" w:left="1020" w:header="0" w:footer="625" w:gutter="0"/>
           <w:cols w:space="720"/>
@@ -17416,7 +17477,7 @@
         <w:tab/>
         <w:t xml:space="preserve">[Ref: </w:t>
       </w:r>
-      <w:hyperlink r:id="rId24">
+      <w:hyperlink r:id="rId26">
         <w:r>
           <w:rPr>
             <w:i/>
@@ -17424,7 +17485,7 @@
           <w:t>http://www.smashingmagazine.com/2010/02/25/designing-user-interfaces-for-</w:t>
         </w:r>
       </w:hyperlink>
-      <w:hyperlink r:id="rId25">
+      <w:hyperlink r:id="rId27">
         <w:r>
           <w:rPr>
             <w:i/>
@@ -17534,7 +17595,7 @@
         <w:tab/>
         <w:t xml:space="preserve">[Ref: </w:t>
       </w:r>
-      <w:hyperlink r:id="rId26">
+      <w:hyperlink r:id="rId28">
         <w:r>
           <w:rPr>
             <w:i/>
@@ -17542,7 +17603,7 @@
           <w:t>http://www.smashingmagazine.com/2008/01/31/10-principles-of-effective-web-</w:t>
         </w:r>
       </w:hyperlink>
-      <w:hyperlink r:id="rId27">
+      <w:hyperlink r:id="rId29">
         <w:r>
           <w:rPr>
             <w:i/>
@@ -17644,7 +17705,7 @@
         <w:tab/>
         <w:t xml:space="preserve">[Ref: </w:t>
       </w:r>
-      <w:hyperlink r:id="rId28">
+      <w:hyperlink r:id="rId30">
         <w:r>
           <w:rPr>
             <w:i/>
@@ -18098,7 +18159,7 @@
       <w:r>
         <w:t xml:space="preserve">Thông tin mô tả về đặc tả UML tham khảo tại </w:t>
       </w:r>
-      <w:hyperlink r:id="rId29">
+      <w:hyperlink r:id="rId31">
         <w:r>
           <w:t>http://www.omg.org/spec/UML/2.0/</w:t>
         </w:r>
@@ -19695,7 +19756,7 @@
                     <pic:cNvPicPr/>
                   </pic:nvPicPr>
                   <pic:blipFill>
-                    <a:blip r:embed="rId30" cstate="print"/>
+                    <a:blip r:embed="rId32" cstate="print"/>
                     <a:stretch>
                       <a:fillRect/>
                     </a:stretch>
@@ -20220,7 +20281,7 @@
                     <pic:cNvPicPr/>
                   </pic:nvPicPr>
                   <pic:blipFill>
-                    <a:blip r:embed="rId31" cstate="print"/>
+                    <a:blip r:embed="rId33" cstate="print"/>
                     <a:stretch>
                       <a:fillRect/>
                     </a:stretch>
@@ -20464,7 +20525,7 @@
                     <pic:cNvPicPr/>
                   </pic:nvPicPr>
                   <pic:blipFill>
-                    <a:blip r:embed="rId32" cstate="print"/>
+                    <a:blip r:embed="rId34" cstate="print"/>
                     <a:stretch>
                       <a:fillRect/>
                     </a:stretch>
@@ -24134,7 +24195,7 @@
           <w:sz w:val="24"/>
         </w:rPr>
         <w:sectPr>
-          <w:footerReference w:type="default" r:id="rId33"/>
+          <w:footerReference w:type="default" r:id="rId35"/>
           <w:pgSz w:w="11910" w:h="16840"/>
           <w:pgMar w:top="1320" w:right="300" w:bottom="820" w:left="1020" w:header="0" w:footer="625" w:gutter="0"/>
           <w:cols w:space="720"/>
@@ -26693,7 +26754,7 @@
                     <pic:cNvPicPr/>
                   </pic:nvPicPr>
                   <pic:blipFill>
-                    <a:blip r:embed="rId34" cstate="print"/>
+                    <a:blip r:embed="rId36" cstate="print"/>
                     <a:stretch>
                       <a:fillRect/>
                     </a:stretch>
@@ -28626,7 +28687,7 @@
                     <pic:cNvPicPr/>
                   </pic:nvPicPr>
                   <pic:blipFill>
-                    <a:blip r:embed="rId35" cstate="print"/>
+                    <a:blip r:embed="rId37" cstate="print"/>
                     <a:stretch>
                       <a:fillRect/>
                     </a:stretch>
@@ -33371,7 +33432,7 @@
                     <pic:cNvPicPr/>
                   </pic:nvPicPr>
                   <pic:blipFill>
-                    <a:blip r:embed="rId36" cstate="print"/>
+                    <a:blip r:embed="rId38" cstate="print"/>
                     <a:stretch>
                       <a:fillRect/>
                     </a:stretch>
@@ -39825,7 +39886,7 @@
                     <pic:cNvPicPr/>
                   </pic:nvPicPr>
                   <pic:blipFill>
-                    <a:blip r:embed="rId37" cstate="print"/>
+                    <a:blip r:embed="rId39" cstate="print"/>
                     <a:stretch>
                       <a:fillRect/>
                     </a:stretch>
@@ -39866,7 +39927,7 @@
     <w:p>
       <w:pPr>
         <w:sectPr>
-          <w:footerReference w:type="default" r:id="rId38"/>
+          <w:footerReference w:type="default" r:id="rId40"/>
           <w:pgSz w:w="11910" w:h="16840"/>
           <w:pgMar w:top="1300" w:right="300" w:bottom="900" w:left="1020" w:header="0" w:footer="711" w:gutter="0"/>
           <w:cols w:space="720"/>
@@ -42140,7 +42201,7 @@
                     <pic:cNvPicPr/>
                   </pic:nvPicPr>
                   <pic:blipFill>
-                    <a:blip r:embed="rId39" cstate="print"/>
+                    <a:blip r:embed="rId41" cstate="print"/>
                     <a:stretch>
                       <a:fillRect/>
                     </a:stretch>
@@ -43357,7 +43418,7 @@
                     <pic:cNvPicPr/>
                   </pic:nvPicPr>
                   <pic:blipFill>
-                    <a:blip r:embed="rId40" cstate="print"/>
+                    <a:blip r:embed="rId42" cstate="print"/>
                     <a:stretch>
                       <a:fillRect/>
                     </a:stretch>
@@ -44337,7 +44398,7 @@
                     <pic:cNvPicPr/>
                   </pic:nvPicPr>
                   <pic:blipFill>
-                    <a:blip r:embed="rId41" cstate="print"/>
+                    <a:blip r:embed="rId43" cstate="print"/>
                     <a:stretch>
                       <a:fillRect/>
                     </a:stretch>
@@ -47204,7 +47265,7 @@
                     <pic:cNvPicPr/>
                   </pic:nvPicPr>
                   <pic:blipFill>
-                    <a:blip r:embed="rId42" cstate="print"/>
+                    <a:blip r:embed="rId44" cstate="print"/>
                     <a:stretch>
                       <a:fillRect/>
                     </a:stretch>
@@ -47383,7 +47444,7 @@
                     <pic:cNvPicPr/>
                   </pic:nvPicPr>
                   <pic:blipFill>
-                    <a:blip r:embed="rId43" cstate="print"/>
+                    <a:blip r:embed="rId45" cstate="print"/>
                     <a:stretch>
                       <a:fillRect/>
                     </a:stretch>
@@ -48889,7 +48950,7 @@
                     <pic:cNvPicPr/>
                   </pic:nvPicPr>
                   <pic:blipFill>
-                    <a:blip r:embed="rId44" cstate="print"/>
+                    <a:blip r:embed="rId46" cstate="print"/>
                     <a:stretch>
                       <a:fillRect/>
                     </a:stretch>
@@ -52805,7 +52866,7 @@
                     <pic:cNvPicPr/>
                   </pic:nvPicPr>
                   <pic:blipFill>
-                    <a:blip r:embed="rId45" cstate="print"/>
+                    <a:blip r:embed="rId47" cstate="print"/>
                     <a:stretch>
                       <a:fillRect/>
                     </a:stretch>
@@ -52956,7 +53017,7 @@
               <o:lock v:ext="edit" aspectratio="t"/>
             </v:shapetype>
             <v:shape id="_x0000_s1044" type="#_x0000_t75" style="position:absolute;left:1199;width:7236;height:15312">
-              <v:imagedata r:id="rId46" o:title=""/>
+              <v:imagedata r:id="rId48" o:title=""/>
             </v:shape>
             <w10:wrap type="none"/>
             <w10:anchorlock/>
@@ -52970,7 +53031,7 @@
           <w:sz w:val="20"/>
         </w:rPr>
         <w:sectPr>
-          <w:footerReference w:type="default" r:id="rId47"/>
+          <w:footerReference w:type="default" r:id="rId49"/>
           <w:pgSz w:w="11910" w:h="16840"/>
           <w:pgMar w:top="1400" w:right="300" w:bottom="0" w:left="1020" w:header="0" w:footer="0" w:gutter="0"/>
           <w:cols w:space="720"/>
@@ -53380,7 +53441,7 @@
                     <pic:cNvPicPr/>
                   </pic:nvPicPr>
                   <pic:blipFill>
-                    <a:blip r:embed="rId48" cstate="print"/>
+                    <a:blip r:embed="rId50" cstate="print"/>
                     <a:stretch>
                       <a:fillRect/>
                     </a:stretch>
@@ -53521,10 +53582,10 @@
         <w:pict>
           <v:group id="_x0000_s1040" style="position:absolute;left:0;text-align:left;margin-left:281.05pt;margin-top:1.55pt;width:9.7pt;height:31.35pt;z-index:-251645952;mso-position-horizontal-relative:page" coordorigin="5621,31" coordsize="194,627">
             <v:shape id="_x0000_s1042" type="#_x0000_t75" style="position:absolute;left:5621;top:30;width:194;height:300">
-              <v:imagedata r:id="rId49" o:title=""/>
+              <v:imagedata r:id="rId51" o:title=""/>
             </v:shape>
             <v:shape id="_x0000_s1041" type="#_x0000_t75" style="position:absolute;left:5621;top:357;width:194;height:300">
-              <v:imagedata r:id="rId49" o:title=""/>
+              <v:imagedata r:id="rId51" o:title=""/>
             </v:shape>
             <w10:wrap anchorx="page"/>
           </v:group>
@@ -53654,10 +53715,10 @@
         <w:pict>
           <v:group id="_x0000_s1037" style="position:absolute;left:0;text-align:left;margin-left:291.7pt;margin-top:1.55pt;width:122.05pt;height:31.3pt;z-index:251653120;mso-position-horizontal-relative:page" coordorigin="5834,31" coordsize="2441,626">
             <v:shape id="_x0000_s1039" type="#_x0000_t75" style="position:absolute;left:5834;top:30;width:2386;height:300">
-              <v:imagedata r:id="rId50" o:title=""/>
+              <v:imagedata r:id="rId52" o:title=""/>
             </v:shape>
             <v:shape id="_x0000_s1038" type="#_x0000_t75" style="position:absolute;left:5861;top:356;width:2414;height:300">
-              <v:imagedata r:id="rId51" o:title=""/>
+              <v:imagedata r:id="rId53" o:title=""/>
             </v:shape>
             <w10:wrap anchorx="page"/>
           </v:group>
@@ -53779,10 +53840,10 @@
         <w:pict>
           <v:group id="_x0000_s1034" style="width:430.2pt;height:63.6pt;mso-position-horizontal-relative:char;mso-position-vertical-relative:line" coordsize="8604,1272">
             <v:shape id="_x0000_s1036" type="#_x0000_t75" style="position:absolute;left:175;width:8429;height:646">
-              <v:imagedata r:id="rId52" o:title=""/>
+              <v:imagedata r:id="rId54" o:title=""/>
             </v:shape>
             <v:shape id="_x0000_s1035" type="#_x0000_t75" style="position:absolute;top:687;width:2011;height:585">
-              <v:imagedata r:id="rId53" o:title=""/>
+              <v:imagedata r:id="rId55" o:title=""/>
             </v:shape>
             <w10:wrap type="none"/>
             <w10:anchorlock/>
@@ -53796,7 +53857,7 @@
           <w:sz w:val="20"/>
         </w:rPr>
         <w:sectPr>
-          <w:footerReference w:type="default" r:id="rId54"/>
+          <w:footerReference w:type="default" r:id="rId56"/>
           <w:pgSz w:w="11910" w:h="16840"/>
           <w:pgMar w:top="1340" w:right="300" w:bottom="900" w:left="1020" w:header="0" w:footer="711" w:gutter="0"/>
           <w:cols w:space="720"/>
@@ -56543,7 +56604,7 @@
                     <pic:cNvPicPr/>
                   </pic:nvPicPr>
                   <pic:blipFill>
-                    <a:blip r:embed="rId55" cstate="print"/>
+                    <a:blip r:embed="rId57" cstate="print"/>
                     <a:stretch>
                       <a:fillRect/>
                     </a:stretch>
@@ -57158,7 +57219,7 @@
           <w:sz w:val="24"/>
         </w:rPr>
         <w:sectPr>
-          <w:footerReference w:type="default" r:id="rId56"/>
+          <w:footerReference w:type="default" r:id="rId58"/>
           <w:pgSz w:w="16840" w:h="11910" w:orient="landscape"/>
           <w:pgMar w:top="140" w:right="1340" w:bottom="280" w:left="0" w:header="0" w:footer="0" w:gutter="0"/>
           <w:cols w:space="720"/>
@@ -59025,7 +59086,7 @@
           <w:rFonts w:ascii="Arial"/>
         </w:rPr>
       </w:pPr>
-      <w:hyperlink r:id="rId57">
+      <w:hyperlink r:id="rId59">
         <w:r>
           <w:rPr>
             <w:rFonts w:ascii="Arial"/>
@@ -59246,7 +59307,7 @@
       </w:r>
     </w:p>
     <w:sectPr>
-      <w:footerReference w:type="default" r:id="rId58"/>
+      <w:footerReference w:type="default" r:id="rId60"/>
       <w:pgSz w:w="11910" w:h="16840"/>
       <w:pgMar w:top="120" w:right="1160" w:bottom="280" w:left="440" w:header="0" w:footer="0" w:gutter="0"/>
       <w:cols w:space="720"/>
@@ -67596,7 +67657,7 @@
 </file>
 
 <file path=customXml/itemProps1.xml><?xml version="1.0" encoding="utf-8"?>
-<ds:datastoreItem xmlns:ds="http://schemas.openxmlformats.org/officeDocument/2006/customXml" ds:itemID="{F53AB184-20FF-4698-A550-D3FCDA1EF8CA}">
+<ds:datastoreItem xmlns:ds="http://schemas.openxmlformats.org/officeDocument/2006/customXml" ds:itemID="{5E1E7A2C-DA96-430F-89AC-95944A1FB179}">
   <ds:schemaRefs>
     <ds:schemaRef ds:uri="http://schemas.openxmlformats.org/officeDocument/2006/bibliography"/>
   </ds:schemaRefs>

</xml_diff>

<commit_message>
Fix add question, add option for Text and TextArea Edit report document
</commit_message>
<xml_diff>
--- a/Document/CapstoneProjectReport.docx
+++ b/Document/CapstoneProjectReport.docx
@@ -5993,6 +5993,20 @@
     <w:p>
       <w:pPr>
         <w:rPr>
+          <w:sz w:val="24"/>
+        </w:rPr>
+      </w:pPr>
+      <w:r>
+        <w:rPr>
+          <w:sz w:val="24"/>
+        </w:rPr>
+        <w:lastRenderedPageBreak/>
+        <w:t>o    View Report for targeted feedback templates</w:t>
+      </w:r>
+    </w:p>
+    <w:p>
+      <w:pPr>
+        <w:rPr>
           <w:rFonts w:eastAsiaTheme="minorEastAsia"/>
           <w:sz w:val="24"/>
           <w:lang w:eastAsia="ja-JP"/>
@@ -6002,9 +6016,55 @@
         <w:rPr>
           <w:sz w:val="24"/>
         </w:rPr>
-        <w:lastRenderedPageBreak/>
-        <w:t xml:space="preserve"> o    View Report for targeted feedback templates</w:t>
-      </w:r>
+        <w:t>o</w:t>
+      </w:r>
+      <w:r>
+        <w:rPr>
+          <w:rFonts w:hint="eastAsia"/>
+          <w:sz w:val="24"/>
+        </w:rPr>
+        <w:t xml:space="preserve"> </w:t>
+      </w:r>
+      <w:r>
+        <w:rPr>
+          <w:rFonts w:eastAsiaTheme="minorEastAsia" w:hint="eastAsia"/>
+          <w:sz w:val="24"/>
+          <w:lang w:eastAsia="ja-JP"/>
+        </w:rPr>
+        <w:t xml:space="preserve">   </w:t>
+      </w:r>
+      <w:r>
+        <w:rPr>
+          <w:rFonts w:hint="eastAsia"/>
+          <w:sz w:val="24"/>
+        </w:rPr>
+        <w:t xml:space="preserve">Filter </w:t>
+      </w:r>
+      <w:r>
+        <w:rPr>
+          <w:rFonts w:eastAsiaTheme="minorEastAsia" w:hint="eastAsia"/>
+          <w:sz w:val="24"/>
+          <w:lang w:eastAsia="ja-JP"/>
+        </w:rPr>
+        <w:t xml:space="preserve">Reports </w:t>
+      </w:r>
+      <w:r>
+        <w:rPr>
+          <w:rFonts w:hint="eastAsia"/>
+          <w:sz w:val="24"/>
+        </w:rPr>
+        <w:t>by datetime</w:t>
+      </w:r>
+      <w:r>
+        <w:rPr>
+          <w:rFonts w:eastAsiaTheme="minorEastAsia" w:hint="eastAsia"/>
+          <w:sz w:val="24"/>
+          <w:lang w:eastAsia="ja-JP"/>
+        </w:rPr>
+        <w:t>/semester</w:t>
+      </w:r>
+      <w:bookmarkStart w:id="12" w:name="_GoBack"/>
+      <w:bookmarkEnd w:id="12"/>
     </w:p>
     <w:p>
       <w:pPr>
@@ -6016,12 +6076,32 @@
       </w:pPr>
       <w:r>
         <w:rPr>
+          <w:sz w:val="24"/>
+        </w:rPr>
+        <w:t xml:space="preserve">o    </w:t>
+      </w:r>
+      <w:r>
+        <w:rPr>
+          <w:rFonts w:hint="eastAsia"/>
+          <w:sz w:val="24"/>
+        </w:rPr>
+        <w:t>View list of feedback</w:t>
+      </w:r>
+      <w:r>
+        <w:rPr>
           <w:rFonts w:eastAsiaTheme="minorEastAsia" w:hint="eastAsia"/>
           <w:sz w:val="24"/>
           <w:lang w:eastAsia="ja-JP"/>
         </w:rPr>
-        <w:t xml:space="preserve"> </w:t>
-      </w:r>
+        <w:t>s</w:t>
+      </w:r>
+    </w:p>
+    <w:p>
+      <w:pPr>
+        <w:rPr>
+          <w:sz w:val="24"/>
+        </w:rPr>
+      </w:pPr>
       <w:r>
         <w:rPr>
           <w:sz w:val="24"/>
@@ -6033,7 +6113,22 @@
           <w:rFonts w:hint="eastAsia"/>
           <w:sz w:val="24"/>
         </w:rPr>
-        <w:t>View list of feedback</w:t>
+        <w:t>Do feedback</w:t>
+      </w:r>
+    </w:p>
+    <w:p>
+      <w:pPr>
+        <w:rPr>
+          <w:rFonts w:eastAsiaTheme="minorEastAsia"/>
+          <w:sz w:val="24"/>
+          <w:lang w:eastAsia="ja-JP"/>
+        </w:rPr>
+      </w:pPr>
+      <w:r>
+        <w:rPr>
+          <w:sz w:val="24"/>
+        </w:rPr>
+        <w:t>o</w:t>
       </w:r>
       <w:r>
         <w:rPr>
@@ -6041,112 +6136,7 @@
           <w:sz w:val="24"/>
           <w:lang w:eastAsia="ja-JP"/>
         </w:rPr>
-        <w:t>s</w:t>
-      </w:r>
-    </w:p>
-    <w:p>
-      <w:pPr>
-        <w:rPr>
-          <w:rFonts w:eastAsiaTheme="minorEastAsia"/>
-          <w:sz w:val="24"/>
-          <w:lang w:eastAsia="ja-JP"/>
-        </w:rPr>
-      </w:pPr>
-      <w:r>
-        <w:rPr>
-          <w:rFonts w:eastAsiaTheme="minorEastAsia" w:hint="eastAsia"/>
-          <w:sz w:val="24"/>
-          <w:lang w:eastAsia="ja-JP"/>
-        </w:rPr>
-        <w:t xml:space="preserve"> </w:t>
-      </w:r>
-      <w:r>
-        <w:rPr>
-          <w:sz w:val="24"/>
-        </w:rPr>
-        <w:t xml:space="preserve">o    </w:t>
-      </w:r>
-      <w:r>
-        <w:rPr>
-          <w:rFonts w:hint="eastAsia"/>
-          <w:sz w:val="24"/>
-        </w:rPr>
-        <w:t>Do feedback</w:t>
-      </w:r>
-    </w:p>
-    <w:p>
-      <w:pPr>
-        <w:rPr>
-          <w:rFonts w:eastAsiaTheme="minorEastAsia"/>
-          <w:sz w:val="24"/>
-          <w:lang w:eastAsia="ja-JP"/>
-        </w:rPr>
-      </w:pPr>
-      <w:r>
-        <w:rPr>
-          <w:rFonts w:eastAsiaTheme="minorEastAsia" w:hint="eastAsia"/>
-          <w:sz w:val="24"/>
-          <w:lang w:eastAsia="ja-JP"/>
-        </w:rPr>
-        <w:t xml:space="preserve"> </w:t>
-      </w:r>
-      <w:r>
-        <w:rPr>
-          <w:sz w:val="24"/>
-        </w:rPr>
-        <w:t>o</w:t>
-      </w:r>
-      <w:r>
-        <w:rPr>
-          <w:rFonts w:hint="eastAsia"/>
-          <w:sz w:val="24"/>
-        </w:rPr>
-        <w:t xml:space="preserve"> </w:t>
-      </w:r>
-      <w:r>
-        <w:rPr>
-          <w:rFonts w:eastAsiaTheme="minorEastAsia" w:hint="eastAsia"/>
-          <w:sz w:val="24"/>
-          <w:lang w:eastAsia="ja-JP"/>
-        </w:rPr>
-        <w:t xml:space="preserve">   </w:t>
-      </w:r>
-      <w:r>
-        <w:rPr>
-          <w:rFonts w:hint="eastAsia"/>
-          <w:sz w:val="24"/>
-        </w:rPr>
-        <w:t xml:space="preserve">Filter </w:t>
-      </w:r>
-      <w:r>
-        <w:rPr>
-          <w:rFonts w:eastAsiaTheme="minorEastAsia" w:hint="eastAsia"/>
-          <w:sz w:val="24"/>
-          <w:lang w:eastAsia="ja-JP"/>
-        </w:rPr>
-        <w:t xml:space="preserve">Reports </w:t>
-      </w:r>
-      <w:r>
-        <w:rPr>
-          <w:rFonts w:hint="eastAsia"/>
-          <w:sz w:val="24"/>
-        </w:rPr>
-        <w:t xml:space="preserve">by </w:t>
-      </w:r>
-      <w:r>
-        <w:rPr>
-          <w:rFonts w:hint="eastAsia"/>
-          <w:sz w:val="24"/>
-        </w:rPr>
-        <w:t>datetime</w:t>
-      </w:r>
-      <w:r>
-        <w:rPr>
-          <w:rFonts w:eastAsiaTheme="minorEastAsia" w:hint="eastAsia"/>
-          <w:sz w:val="24"/>
-          <w:lang w:eastAsia="ja-JP"/>
-        </w:rPr>
-        <w:t>/semester</w:t>
+        <w:t xml:space="preserve">    Remind of undone Feedback</w:t>
       </w:r>
     </w:p>
     <w:p>
@@ -6181,8 +6171,8 @@
         <w:spacing w:before="0"/>
         <w:ind w:left="885" w:firstLine="0"/>
       </w:pPr>
-      <w:bookmarkStart w:id="12" w:name="_bookmark12"/>
-      <w:bookmarkEnd w:id="12"/>
+      <w:bookmarkStart w:id="13" w:name="_bookmark12"/>
+      <w:bookmarkEnd w:id="13"/>
       <w:r>
         <w:rPr>
           <w:rFonts w:eastAsiaTheme="minorEastAsia" w:hint="eastAsia"/>
@@ -6977,8 +6967,8 @@
           <w:sz w:val="24"/>
         </w:rPr>
       </w:pPr>
-      <w:bookmarkStart w:id="13" w:name="_bookmark13"/>
-      <w:bookmarkEnd w:id="13"/>
+      <w:bookmarkStart w:id="14" w:name="_bookmark13"/>
+      <w:bookmarkEnd w:id="14"/>
       <w:r>
         <w:rPr>
           <w:i/>
@@ -12457,7 +12447,7 @@
               <w:pStyle w:val="TableParagraph"/>
               <w:spacing w:line="232" w:lineRule="exact"/>
               <w:rPr>
-                <w:rFonts w:eastAsiaTheme="minorEastAsia" w:hint="eastAsia"/>
+                <w:rFonts w:eastAsiaTheme="minorEastAsia"/>
                 <w:sz w:val="24"/>
                 <w:szCs w:val="24"/>
                 <w:lang w:eastAsia="ja-JP"/>
@@ -14697,7 +14687,7 @@
               <w:pStyle w:val="TableParagraph"/>
               <w:ind w:left="0"/>
               <w:rPr>
-                <w:rFonts w:ascii="Cambria" w:eastAsiaTheme="minorEastAsia" w:hAnsi="Cambria" w:hint="eastAsia"/>
+                <w:rFonts w:ascii="Cambria" w:eastAsiaTheme="minorEastAsia" w:hAnsi="Cambria"/>
                 <w:sz w:val="24"/>
                 <w:szCs w:val="24"/>
                 <w:lang w:eastAsia="ja-JP"/>
@@ -14891,9 +14881,9 @@
         <w:ind w:left="1575" w:hanging="405"/>
         <w:jc w:val="both"/>
       </w:pPr>
-      <w:bookmarkStart w:id="14" w:name="_Toc489542301"/>
-      <w:bookmarkStart w:id="15" w:name="_Toc490427383"/>
-      <w:bookmarkStart w:id="16" w:name="_Toc500138104"/>
+      <w:bookmarkStart w:id="15" w:name="_Toc489542301"/>
+      <w:bookmarkStart w:id="16" w:name="_Toc490427383"/>
+      <w:bookmarkStart w:id="17" w:name="_Toc500138104"/>
       <w:r>
         <w:rPr>
           <w:rFonts w:eastAsiaTheme="minorEastAsia" w:hint="eastAsia"/>
@@ -14904,9 +14894,9 @@
       <w:r>
         <w:t>Product Backlog</w:t>
       </w:r>
-      <w:bookmarkEnd w:id="14"/>
       <w:bookmarkEnd w:id="15"/>
       <w:bookmarkEnd w:id="16"/>
+      <w:bookmarkEnd w:id="17"/>
     </w:p>
     <w:p>
       <w:pPr>
@@ -14948,7 +14938,7 @@
         <w:spacing w:before="120" w:after="100" w:afterAutospacing="1"/>
         <w:ind w:left="1575" w:hanging="405"/>
       </w:pPr>
-      <w:bookmarkStart w:id="17" w:name="_Toc500138105"/>
+      <w:bookmarkStart w:id="18" w:name="_Toc500138105"/>
       <w:r>
         <w:rPr>
           <w:rFonts w:eastAsiaTheme="minorEastAsia" w:hint="eastAsia"/>
@@ -14959,7 +14949,7 @@
       <w:r>
         <w:t>Sprint Backlog</w:t>
       </w:r>
-      <w:bookmarkEnd w:id="17"/>
+      <w:bookmarkEnd w:id="18"/>
     </w:p>
     <w:p>
       <w:pPr>
@@ -15008,10 +14998,10 @@
         <w:ind w:left="1575" w:hanging="405"/>
         <w:jc w:val="both"/>
       </w:pPr>
-      <w:bookmarkStart w:id="18" w:name="_Toc479512096"/>
-      <w:bookmarkStart w:id="19" w:name="_Toc489542303"/>
-      <w:bookmarkStart w:id="20" w:name="_Toc490427385"/>
-      <w:bookmarkStart w:id="21" w:name="_Toc500138106"/>
+      <w:bookmarkStart w:id="19" w:name="_Toc479512096"/>
+      <w:bookmarkStart w:id="20" w:name="_Toc489542303"/>
+      <w:bookmarkStart w:id="21" w:name="_Toc490427385"/>
+      <w:bookmarkStart w:id="22" w:name="_Toc500138106"/>
       <w:r>
         <w:rPr>
           <w:rFonts w:eastAsiaTheme="minorEastAsia" w:hint="eastAsia"/>
@@ -15022,10 +15012,10 @@
       <w:r>
         <w:t>Deliverables</w:t>
       </w:r>
-      <w:bookmarkEnd w:id="18"/>
       <w:bookmarkEnd w:id="19"/>
       <w:bookmarkEnd w:id="20"/>
       <w:bookmarkEnd w:id="21"/>
+      <w:bookmarkEnd w:id="22"/>
     </w:p>
     <w:tbl>
       <w:tblPr>
@@ -16039,7 +16029,7 @@
                 <w:sz w:val="22"/>
               </w:rPr>
             </w:pPr>
-            <w:bookmarkStart w:id="22" w:name="_Toc500138177"/>
+            <w:bookmarkStart w:id="23" w:name="_Toc500138177"/>
             <w:r>
               <w:rPr>
                 <w:rFonts w:ascii="Cambria" w:hAnsi="Cambria"/>
@@ -16048,7 +16038,7 @@
               </w:rPr>
               <w:t>Table 6: Deliverables</w:t>
             </w:r>
-            <w:bookmarkEnd w:id="22"/>
+            <w:bookmarkEnd w:id="23"/>
           </w:p>
         </w:tc>
       </w:tr>
@@ -16218,8 +16208,6 @@
           <w:t>here</w:t>
         </w:r>
       </w:hyperlink>
-      <w:bookmarkStart w:id="23" w:name="_GoBack"/>
-      <w:bookmarkEnd w:id="23"/>
     </w:p>
     <w:p>
       <w:pPr>
@@ -67657,7 +67645,7 @@
 </file>
 
 <file path=customXml/itemProps1.xml><?xml version="1.0" encoding="utf-8"?>
-<ds:datastoreItem xmlns:ds="http://schemas.openxmlformats.org/officeDocument/2006/customXml" ds:itemID="{5E1E7A2C-DA96-430F-89AC-95944A1FB179}">
+<ds:datastoreItem xmlns:ds="http://schemas.openxmlformats.org/officeDocument/2006/customXml" ds:itemID="{BFD2148E-BE01-4680-AD97-D55F2F5B1DB1}">
   <ds:schemaRefs>
     <ds:schemaRef ds:uri="http://schemas.openxmlformats.org/officeDocument/2006/bibliography"/>
   </ds:schemaRefs>

</xml_diff>